<commit_message>
update missing gender data and charts
</commit_message>
<xml_diff>
--- a/02_programs/Missing-SDG-Gender-Indicators_2023.docx
+++ b/02_programs/Missing-SDG-Gender-Indicators_2023.docx
@@ -107,7 +107,7 @@
         <w:pStyle w:val="Date"/>
       </w:pPr>
       <w:r>
-        <w:t xml:space="preserve">2024-10-11</w:t>
+        <w:t xml:space="preserve">2024-10-18</w:t>
       </w:r>
     </w:p>
     <w:p>
@@ -646,7 +646,7 @@
         header 1
         <w:tc>
           <w:tcPr>
-            <w:gridSpan w:val="7"/>
+            <w:gridSpan w:val="6"/>
             <w:tcBorders>
               <w:bottom w:val="single" w:sz="6" w:space="0" w:color="666666"/>
               <w:top w:val="single" w:sz="12" w:space="0" w:color="666666"/>
@@ -892,50 +892,6 @@
           <w:p>
             <w:pPr>
               <w:pStyle w:val="Normal"/>
-              <w:jc w:val="left"/>
-              <w:pBdr>
-                <w:bottom w:val="none" w:sz="0" w:space="0" w:color="000000"/>
-                <w:top w:val="none" w:sz="0" w:space="0" w:color="000000"/>
-                <w:left w:val="none" w:sz="0" w:space="0" w:color="000000"/>
-                <w:right w:val="none" w:sz="0" w:space="0" w:color="000000"/>
-              </w:pBdr>
-              <w:spacing w:after="100" w:before="100" w:line="240"/>
-              <w:ind w:left="100" w:right="100" w:firstLine="0" w:firstLineChars="0"/>
-            </w:pPr>
-            <w:r xmlns:w="http://schemas.openxmlformats.org/wordprocessingml/2006/main" xmlns:wp="http://schemas.openxmlformats.org/drawingml/2006/wordprocessingDrawing" xmlns:r="http://schemas.openxmlformats.org/officeDocument/2006/relationships" xmlns:w14="http://schemas.microsoft.com/office/word/2010/wordml">
-              <w:rPr>
-                <w:rFonts w:ascii="Arial" w:hAnsi="Arial" w:eastAsia="Arial" w:cs="Arial"/>
-                <w:i w:val="false"/>
-                <w:b w:val="true"/>
-                <w:u w:val="none"/>
-                <w:sz w:val="22"/>
-                <w:szCs w:val="22"/>
-                <w:color w:val="000000"/>
-              </w:rPr>
-              <w:t xml:space="preserve">Sub-Indicators</w:t>
-            </w:r>
-          </w:p>
-        </w:tc>
-        <w:tc>
-          <w:tcPr>
-            <w:tcBorders>
-              <w:bottom w:val="single" w:sz="12" w:space="0" w:color="666666"/>
-              <w:top w:val="single" w:sz="6" w:space="0" w:color="666666"/>
-              <w:left w:val="none" w:sz="0" w:space="0" w:color="000000"/>
-              <w:right w:val="none" w:sz="0" w:space="0" w:color="000000"/>
-            </w:tcBorders>
-            <w:shd w:val="clear" w:color="auto" w:fill="FFFFFF"/>
-            <w:tcMar>
-              <w:top w:w="0" w:type="dxa"/>
-              <w:bottom w:w="0" w:type="dxa"/>
-              <w:left w:w="0" w:type="dxa"/>
-              <w:right w:w="0" w:type="dxa"/>
-            </w:tcMar>
-            <w:vAlign w:val="center"/>
-          </w:tcPr>
-          <w:p>
-            <w:pPr>
-              <w:pStyle w:val="Normal"/>
               <w:jc w:val="right"/>
               <w:pBdr>
                 <w:bottom w:val="none" w:sz="0" w:space="0" w:color="000000"/>
@@ -1183,50 +1139,6 @@
                 <w:szCs w:val="22"/>
                 <w:color w:val="000000"/>
               </w:rPr>
-              <w:t xml:space="preserve">Proportion of the population living below the international poverty line by sex, age, employment status and geographic location (urban/rural)</w:t>
-            </w:r>
-          </w:p>
-        </w:tc>
-        <w:tc>
-          <w:tcPr>
-            <w:tcBorders>
-              <w:bottom w:val="single" w:sz="6" w:space="0" w:color="666666"/>
-              <w:top w:val="single" w:sz="12" w:space="0" w:color="666666"/>
-              <w:left w:val="none" w:sz="0" w:space="0" w:color="000000"/>
-              <w:right w:val="none" w:sz="0" w:space="0" w:color="000000"/>
-            </w:tcBorders>
-            <w:shd w:val="clear" w:color="auto" w:fill="FFFFFF"/>
-            <w:tcMar>
-              <w:top w:w="0" w:type="dxa"/>
-              <w:bottom w:w="0" w:type="dxa"/>
-              <w:left w:w="0" w:type="dxa"/>
-              <w:right w:w="0" w:type="dxa"/>
-            </w:tcMar>
-            <w:vAlign w:val="center"/>
-          </w:tcPr>
-          <w:p>
-            <w:pPr>
-              <w:pStyle w:val="Normal"/>
-              <w:jc w:val="left"/>
-              <w:pBdr>
-                <w:bottom w:val="none" w:sz="0" w:space="0" w:color="000000"/>
-                <w:top w:val="none" w:sz="0" w:space="0" w:color="000000"/>
-                <w:left w:val="none" w:sz="0" w:space="0" w:color="000000"/>
-                <w:right w:val="none" w:sz="0" w:space="0" w:color="000000"/>
-              </w:pBdr>
-              <w:spacing w:after="100" w:before="100" w:line="240"/>
-              <w:ind w:left="100" w:right="100" w:firstLine="0" w:firstLineChars="0"/>
-            </w:pPr>
-            <w:r xmlns:w="http://schemas.openxmlformats.org/wordprocessingml/2006/main" xmlns:wp="http://schemas.openxmlformats.org/drawingml/2006/wordprocessingDrawing" xmlns:r="http://schemas.openxmlformats.org/officeDocument/2006/relationships" xmlns:w14="http://schemas.microsoft.com/office/word/2010/wordml">
-              <w:rPr>
-                <w:rFonts w:ascii="Arial" w:hAnsi="Arial" w:eastAsia="Arial" w:cs="Arial"/>
-                <w:i w:val="false"/>
-                <w:b w:val="false"/>
-                <w:u w:val="none"/>
-                <w:sz w:val="22"/>
-                <w:szCs w:val="22"/>
-                <w:color w:val="000000"/>
-              </w:rPr>
               <w:t xml:space="preserve">Proportion of population below international poverty line (%)</w:t>
             </w:r>
           </w:p>
@@ -1486,50 +1398,6 @@
                 <w:szCs w:val="22"/>
                 <w:color w:val="000000"/>
               </w:rPr>
-              <w:t xml:space="preserve">Proportion of the population living below the international poverty line by sex, age, employment status and geographic location (urban/rural)</w:t>
-            </w:r>
-          </w:p>
-        </w:tc>
-        <w:tc>
-          <w:tcPr>
-            <w:tcBorders>
-              <w:bottom w:val="single" w:sz="6" w:space="0" w:color="666666"/>
-              <w:top w:val="single" w:sz="6" w:space="0" w:color="666666"/>
-              <w:left w:val="none" w:sz="0" w:space="0" w:color="000000"/>
-              <w:right w:val="none" w:sz="0" w:space="0" w:color="000000"/>
-            </w:tcBorders>
-            <w:shd w:val="clear" w:color="auto" w:fill="FFFFFF"/>
-            <w:tcMar>
-              <w:top w:w="0" w:type="dxa"/>
-              <w:bottom w:w="0" w:type="dxa"/>
-              <w:left w:w="0" w:type="dxa"/>
-              <w:right w:w="0" w:type="dxa"/>
-            </w:tcMar>
-            <w:vAlign w:val="center"/>
-          </w:tcPr>
-          <w:p>
-            <w:pPr>
-              <w:pStyle w:val="Normal"/>
-              <w:jc w:val="left"/>
-              <w:pBdr>
-                <w:bottom w:val="none" w:sz="0" w:space="0" w:color="000000"/>
-                <w:top w:val="none" w:sz="0" w:space="0" w:color="000000"/>
-                <w:left w:val="none" w:sz="0" w:space="0" w:color="000000"/>
-                <w:right w:val="none" w:sz="0" w:space="0" w:color="000000"/>
-              </w:pBdr>
-              <w:spacing w:after="100" w:before="100" w:line="240"/>
-              <w:ind w:left="100" w:right="100" w:firstLine="0" w:firstLineChars="0"/>
-            </w:pPr>
-            <w:r xmlns:w="http://schemas.openxmlformats.org/wordprocessingml/2006/main" xmlns:wp="http://schemas.openxmlformats.org/drawingml/2006/wordprocessingDrawing" xmlns:r="http://schemas.openxmlformats.org/officeDocument/2006/relationships" xmlns:w14="http://schemas.microsoft.com/office/word/2010/wordml">
-              <w:rPr>
-                <w:rFonts w:ascii="Arial" w:hAnsi="Arial" w:eastAsia="Arial" w:cs="Arial"/>
-                <w:i w:val="false"/>
-                <w:b w:val="false"/>
-                <w:u w:val="none"/>
-                <w:sz w:val="22"/>
-                <w:szCs w:val="22"/>
-                <w:color w:val="000000"/>
-              </w:rPr>
               <w:t xml:space="preserve">Employed population below international poverty line, by sex and age (%)</w:t>
             </w:r>
           </w:p>
@@ -1813,50 +1681,6 @@
           <w:p>
             <w:pPr>
               <w:pStyle w:val="Normal"/>
-              <w:jc w:val="left"/>
-              <w:pBdr>
-                <w:bottom w:val="none" w:sz="0" w:space="0" w:color="000000"/>
-                <w:top w:val="none" w:sz="0" w:space="0" w:color="000000"/>
-                <w:left w:val="none" w:sz="0" w:space="0" w:color="000000"/>
-                <w:right w:val="none" w:sz="0" w:space="0" w:color="000000"/>
-              </w:pBdr>
-              <w:spacing w:after="100" w:before="100" w:line="240"/>
-              <w:ind w:left="100" w:right="100" w:firstLine="0" w:firstLineChars="0"/>
-            </w:pPr>
-            <w:r xmlns:w="http://schemas.openxmlformats.org/wordprocessingml/2006/main" xmlns:wp="http://schemas.openxmlformats.org/drawingml/2006/wordprocessingDrawing" xmlns:r="http://schemas.openxmlformats.org/officeDocument/2006/relationships" xmlns:w14="http://schemas.microsoft.com/office/word/2010/wordml">
-              <w:rPr>
-                <w:rFonts w:ascii="Arial" w:hAnsi="Arial" w:eastAsia="Arial" w:cs="Arial"/>
-                <w:i w:val="false"/>
-                <w:b w:val="false"/>
-                <w:u w:val="none"/>
-                <w:sz w:val="22"/>
-                <w:szCs w:val="22"/>
-                <w:color w:val="000000"/>
-              </w:rPr>
-              <w:t xml:space="preserve">Proportion of population living below the national poverty line (%)</w:t>
-            </w:r>
-          </w:p>
-        </w:tc>
-        <w:tc>
-          <w:tcPr>
-            <w:tcBorders>
-              <w:bottom w:val="single" w:sz="6" w:space="0" w:color="666666"/>
-              <w:top w:val="single" w:sz="6" w:space="0" w:color="666666"/>
-              <w:left w:val="none" w:sz="0" w:space="0" w:color="000000"/>
-              <w:right w:val="none" w:sz="0" w:space="0" w:color="000000"/>
-            </w:tcBorders>
-            <w:shd w:val="clear" w:color="auto" w:fill="FFFFFF"/>
-            <w:tcMar>
-              <w:top w:w="0" w:type="dxa"/>
-              <w:bottom w:w="0" w:type="dxa"/>
-              <w:left w:w="0" w:type="dxa"/>
-              <w:right w:w="0" w:type="dxa"/>
-            </w:tcMar>
-            <w:vAlign w:val="center"/>
-          </w:tcPr>
-          <w:p>
-            <w:pPr>
-              <w:pStyle w:val="Normal"/>
               <w:jc w:val="right"/>
               <w:pBdr>
                 <w:bottom w:val="none" w:sz="0" w:space="0" w:color="000000"/>
@@ -2116,50 +1940,6 @@
           <w:p>
             <w:pPr>
               <w:pStyle w:val="Normal"/>
-              <w:jc w:val="left"/>
-              <w:pBdr>
-                <w:bottom w:val="none" w:sz="0" w:space="0" w:color="000000"/>
-                <w:top w:val="none" w:sz="0" w:space="0" w:color="000000"/>
-                <w:left w:val="none" w:sz="0" w:space="0" w:color="000000"/>
-                <w:right w:val="none" w:sz="0" w:space="0" w:color="000000"/>
-              </w:pBdr>
-              <w:spacing w:after="100" w:before="100" w:line="240"/>
-              <w:ind w:left="100" w:right="100" w:firstLine="0" w:firstLineChars="0"/>
-            </w:pPr>
-            <w:r xmlns:w="http://schemas.openxmlformats.org/wordprocessingml/2006/main" xmlns:wp="http://schemas.openxmlformats.org/drawingml/2006/wordprocessingDrawing" xmlns:r="http://schemas.openxmlformats.org/officeDocument/2006/relationships" xmlns:w14="http://schemas.microsoft.com/office/word/2010/wordml">
-              <w:rPr>
-                <w:rFonts w:ascii="Arial" w:hAnsi="Arial" w:eastAsia="Arial" w:cs="Arial"/>
-                <w:i w:val="false"/>
-                <w:b w:val="false"/>
-                <w:u w:val="none"/>
-                <w:sz w:val="22"/>
-                <w:szCs w:val="22"/>
-                <w:color w:val="000000"/>
-              </w:rPr>
-              <w:t xml:space="preserve">Proportion of population living in multidimensional poverty (%); /n Average proportion of deprivations for people multidimensionally poor (%); /n Proportion of children living in child-specific multidimensional poverty (%)</w:t>
-            </w:r>
-          </w:p>
-        </w:tc>
-        <w:tc>
-          <w:tcPr>
-            <w:tcBorders>
-              <w:bottom w:val="single" w:sz="6" w:space="0" w:color="666666"/>
-              <w:top w:val="single" w:sz="6" w:space="0" w:color="666666"/>
-              <w:left w:val="none" w:sz="0" w:space="0" w:color="000000"/>
-              <w:right w:val="none" w:sz="0" w:space="0" w:color="000000"/>
-            </w:tcBorders>
-            <w:shd w:val="clear" w:color="auto" w:fill="FFFFFF"/>
-            <w:tcMar>
-              <w:top w:w="0" w:type="dxa"/>
-              <w:bottom w:w="0" w:type="dxa"/>
-              <w:left w:w="0" w:type="dxa"/>
-              <w:right w:w="0" w:type="dxa"/>
-            </w:tcMar>
-            <w:vAlign w:val="center"/>
-          </w:tcPr>
-          <w:p>
-            <w:pPr>
-              <w:pStyle w:val="Normal"/>
               <w:jc w:val="right"/>
               <w:pBdr>
                 <w:bottom w:val="none" w:sz="0" w:space="0" w:color="000000"/>
@@ -2419,50 +2199,6 @@
           <w:p>
             <w:pPr>
               <w:pStyle w:val="Normal"/>
-              <w:jc w:val="left"/>
-              <w:pBdr>
-                <w:bottom w:val="none" w:sz="0" w:space="0" w:color="000000"/>
-                <w:top w:val="none" w:sz="0" w:space="0" w:color="000000"/>
-                <w:left w:val="none" w:sz="0" w:space="0" w:color="000000"/>
-                <w:right w:val="none" w:sz="0" w:space="0" w:color="000000"/>
-              </w:pBdr>
-              <w:spacing w:after="100" w:before="100" w:line="240"/>
-              <w:ind w:left="100" w:right="100" w:firstLine="0" w:firstLineChars="0"/>
-            </w:pPr>
-            <w:r xmlns:w="http://schemas.openxmlformats.org/wordprocessingml/2006/main" xmlns:wp="http://schemas.openxmlformats.org/drawingml/2006/wordprocessingDrawing" xmlns:r="http://schemas.openxmlformats.org/officeDocument/2006/relationships" xmlns:w14="http://schemas.microsoft.com/office/word/2010/wordml">
-              <w:rPr>
-                <w:rFonts w:ascii="Arial" w:hAnsi="Arial" w:eastAsia="Arial" w:cs="Arial"/>
-                <w:i w:val="false"/>
-                <w:b w:val="false"/>
-                <w:u w:val="none"/>
-                <w:sz w:val="22"/>
-                <w:szCs w:val="22"/>
-                <w:color w:val="000000"/>
-              </w:rPr>
-              <w:t xml:space="preserve">[ILO] Proportion of population covered by at least one social protection benefit, by sex (%); /n [ILO] Proportion of mothers with newborns receiving maternity cash benefit (%); /n [ILO] Proportion of poor population receiving social assistance cash benefit, by sex (%); /n [ILO] Proportion of children/households receiving child/family cash benefit, by sex (%); /n [ILO] Proportion of unemployed persons receiving unemployment cash benefit, by sex (%); /n [ILO] Proportion of vulnerable population receiving social assistance cash benefit, by sex (%); /n [ILO] Proportion of employed population covered in the event of work injury, by sex (%); /n [ILO] Proportion of population covered by at least one social protection benefit, by sex (%); /n [ILO] Proportion of population with severe disabilities receiving disability cash benefit, by sex (%); /n [ILO] Proportion of population above statutory pensionable age receiving a pension, by sex (%)</w:t>
-            </w:r>
-          </w:p>
-        </w:tc>
-        <w:tc>
-          <w:tcPr>
-            <w:tcBorders>
-              <w:bottom w:val="single" w:sz="6" w:space="0" w:color="666666"/>
-              <w:top w:val="single" w:sz="6" w:space="0" w:color="666666"/>
-              <w:left w:val="none" w:sz="0" w:space="0" w:color="000000"/>
-              <w:right w:val="none" w:sz="0" w:space="0" w:color="000000"/>
-            </w:tcBorders>
-            <w:shd w:val="clear" w:color="auto" w:fill="FFFFFF"/>
-            <w:tcMar>
-              <w:top w:w="0" w:type="dxa"/>
-              <w:bottom w:w="0" w:type="dxa"/>
-              <w:left w:w="0" w:type="dxa"/>
-              <w:right w:w="0" w:type="dxa"/>
-            </w:tcMar>
-            <w:vAlign w:val="center"/>
-          </w:tcPr>
-          <w:p>
-            <w:pPr>
-              <w:pStyle w:val="Normal"/>
               <w:jc w:val="right"/>
               <w:pBdr>
                 <w:bottom w:val="none" w:sz="0" w:space="0" w:color="000000"/>
@@ -2722,50 +2458,6 @@
           <w:p>
             <w:pPr>
               <w:pStyle w:val="Normal"/>
-              <w:jc w:val="left"/>
-              <w:pBdr>
-                <w:bottom w:val="none" w:sz="0" w:space="0" w:color="000000"/>
-                <w:top w:val="none" w:sz="0" w:space="0" w:color="000000"/>
-                <w:left w:val="none" w:sz="0" w:space="0" w:color="000000"/>
-                <w:right w:val="none" w:sz="0" w:space="0" w:color="000000"/>
-              </w:pBdr>
-              <w:spacing w:after="100" w:before="100" w:line="240"/>
-              <w:ind w:left="100" w:right="100" w:firstLine="0" w:firstLineChars="0"/>
-            </w:pPr>
-            <w:r xmlns:w="http://schemas.openxmlformats.org/wordprocessingml/2006/main" xmlns:wp="http://schemas.openxmlformats.org/drawingml/2006/wordprocessingDrawing" xmlns:r="http://schemas.openxmlformats.org/officeDocument/2006/relationships" xmlns:w14="http://schemas.microsoft.com/office/word/2010/wordml">
-              <w:rPr>
-                <w:rFonts w:ascii="Arial" w:hAnsi="Arial" w:eastAsia="Arial" w:cs="Arial"/>
-                <w:i w:val="false"/>
-                <w:b w:val="false"/>
-                <w:u w:val="none"/>
-                <w:sz w:val="22"/>
-                <w:szCs w:val="22"/>
-                <w:color w:val="000000"/>
-              </w:rPr>
-              <w:t xml:space="preserve">Proportion of people with legally recognized documentation of their rights to land out of total adult population, by sex (%); /n Proportion of people who perceive their rights to land as secure out of total adult population, by sex (%); /n Proportion of people with secure tenure rights to land out of total adult population, by sex (%)</w:t>
-            </w:r>
-          </w:p>
-        </w:tc>
-        <w:tc>
-          <w:tcPr>
-            <w:tcBorders>
-              <w:bottom w:val="single" w:sz="6" w:space="0" w:color="666666"/>
-              <w:top w:val="single" w:sz="6" w:space="0" w:color="666666"/>
-              <w:left w:val="none" w:sz="0" w:space="0" w:color="000000"/>
-              <w:right w:val="none" w:sz="0" w:space="0" w:color="000000"/>
-            </w:tcBorders>
-            <w:shd w:val="clear" w:color="auto" w:fill="FFFFFF"/>
-            <w:tcMar>
-              <w:top w:w="0" w:type="dxa"/>
-              <w:bottom w:w="0" w:type="dxa"/>
-              <w:left w:w="0" w:type="dxa"/>
-              <w:right w:w="0" w:type="dxa"/>
-            </w:tcMar>
-            <w:vAlign w:val="center"/>
-          </w:tcPr>
-          <w:p>
-            <w:pPr>
-              <w:pStyle w:val="Normal"/>
               <w:jc w:val="right"/>
               <w:pBdr>
                 <w:bottom w:val="none" w:sz="0" w:space="0" w:color="000000"/>
@@ -3037,50 +2729,6 @@
           <w:p>
             <w:pPr>
               <w:pStyle w:val="Normal"/>
-              <w:jc w:val="left"/>
-              <w:pBdr>
-                <w:bottom w:val="none" w:sz="0" w:space="0" w:color="000000"/>
-                <w:top w:val="none" w:sz="0" w:space="0" w:color="000000"/>
-                <w:left w:val="none" w:sz="0" w:space="0" w:color="000000"/>
-                <w:right w:val="none" w:sz="0" w:space="0" w:color="000000"/>
-              </w:pBdr>
-              <w:spacing w:after="100" w:before="100" w:line="240"/>
-              <w:ind w:left="100" w:right="100" w:firstLine="0" w:firstLineChars="0"/>
-            </w:pPr>
-            <w:r xmlns:w="http://schemas.openxmlformats.org/wordprocessingml/2006/main" xmlns:wp="http://schemas.openxmlformats.org/drawingml/2006/wordprocessingDrawing" xmlns:r="http://schemas.openxmlformats.org/officeDocument/2006/relationships" xmlns:w14="http://schemas.microsoft.com/office/word/2010/wordml">
-              <w:rPr>
-                <w:rFonts w:ascii="Arial" w:hAnsi="Arial" w:eastAsia="Arial" w:cs="Arial"/>
-                <w:i w:val="false"/>
-                <w:b w:val="false"/>
-                <w:u w:val="none"/>
-                <w:sz w:val="22"/>
-                <w:szCs w:val="22"/>
-                <w:color w:val="000000"/>
-              </w:rPr>
-              <w:t xml:space="preserve">Proportion of women aged 15-49 years with anaemia (%); /n Proportion of women aged 15-49 years with anaemia, pregnant (%); /n Proportion of women aged 15-49 years with anaemia, non-pregnant (%)</w:t>
-            </w:r>
-          </w:p>
-        </w:tc>
-        <w:tc>
-          <w:tcPr>
-            <w:tcBorders>
-              <w:bottom w:val="single" w:sz="6" w:space="0" w:color="666666"/>
-              <w:top w:val="single" w:sz="6" w:space="0" w:color="666666"/>
-              <w:left w:val="none" w:sz="0" w:space="0" w:color="000000"/>
-              <w:right w:val="none" w:sz="0" w:space="0" w:color="000000"/>
-            </w:tcBorders>
-            <w:shd w:val="clear" w:color="auto" w:fill="FFFFFF"/>
-            <w:tcMar>
-              <w:top w:w="0" w:type="dxa"/>
-              <w:bottom w:w="0" w:type="dxa"/>
-              <w:left w:w="0" w:type="dxa"/>
-              <w:right w:w="0" w:type="dxa"/>
-            </w:tcMar>
-            <w:vAlign w:val="center"/>
-          </w:tcPr>
-          <w:p>
-            <w:pPr>
-              <w:pStyle w:val="Normal"/>
               <w:jc w:val="right"/>
               <w:pBdr>
                 <w:bottom w:val="none" w:sz="0" w:space="0" w:color="000000"/>
@@ -3152,7 +2800,7 @@
       </w:tr>
       <w:tr>
         <w:trPr>
-          <w:trHeight w:val="629" w:hRule="auto"/>
+          <w:trHeight w:val="617" w:hRule="auto"/>
         </w:trPr>
         body 8
         <w:tc>
@@ -3317,50 +2965,6 @@
                 <w:color w:val="000000"/>
               </w:rPr>
               <w:t xml:space="preserve">Average income of small-scale food producers, by sex and indigenous status</w:t>
-            </w:r>
-          </w:p>
-        </w:tc>
-        <w:tc>
-          <w:tcPr>
-            <w:tcBorders>
-              <w:bottom w:val="single" w:sz="6" w:space="0" w:color="666666"/>
-              <w:top w:val="single" w:sz="6" w:space="0" w:color="666666"/>
-              <w:left w:val="none" w:sz="0" w:space="0" w:color="000000"/>
-              <w:right w:val="none" w:sz="0" w:space="0" w:color="000000"/>
-            </w:tcBorders>
-            <w:shd w:val="clear" w:color="auto" w:fill="FFFFFF"/>
-            <w:tcMar>
-              <w:top w:w="0" w:type="dxa"/>
-              <w:bottom w:w="0" w:type="dxa"/>
-              <w:left w:w="0" w:type="dxa"/>
-              <w:right w:w="0" w:type="dxa"/>
-            </w:tcMar>
-            <w:vAlign w:val="center"/>
-          </w:tcPr>
-          <w:p>
-            <w:pPr>
-              <w:pStyle w:val="Normal"/>
-              <w:jc w:val="left"/>
-              <w:pBdr>
-                <w:bottom w:val="none" w:sz="0" w:space="0" w:color="000000"/>
-                <w:top w:val="none" w:sz="0" w:space="0" w:color="000000"/>
-                <w:left w:val="none" w:sz="0" w:space="0" w:color="000000"/>
-                <w:right w:val="none" w:sz="0" w:space="0" w:color="000000"/>
-              </w:pBdr>
-              <w:spacing w:after="100" w:before="100" w:line="240"/>
-              <w:ind w:left="100" w:right="100" w:firstLine="0" w:firstLineChars="0"/>
-            </w:pPr>
-            <w:r xmlns:w="http://schemas.openxmlformats.org/wordprocessingml/2006/main" xmlns:wp="http://schemas.openxmlformats.org/drawingml/2006/wordprocessingDrawing" xmlns:r="http://schemas.openxmlformats.org/officeDocument/2006/relationships" xmlns:w14="http://schemas.microsoft.com/office/word/2010/wordml">
-              <w:rPr>
-                <w:rFonts w:ascii="Arial" w:hAnsi="Arial" w:eastAsia="Arial" w:cs="Arial"/>
-                <w:i w:val="false"/>
-                <w:b w:val="false"/>
-                <w:u w:val="none"/>
-                <w:sz w:val="22"/>
-                <w:szCs w:val="22"/>
-                <w:color w:val="000000"/>
-              </w:rPr>
-              <w:t xml:space="preserve">Average income of small-scale food producers, PPP (constant 2017 international $); /n Average income of large-scale food producers, PPP (constant 2017 international $)</w:t>
             </w:r>
           </w:p>
         </w:tc>
@@ -3655,50 +3259,6 @@
           <w:p>
             <w:pPr>
               <w:pStyle w:val="Normal"/>
-              <w:jc w:val="left"/>
-              <w:pBdr>
-                <w:bottom w:val="none" w:sz="0" w:space="0" w:color="000000"/>
-                <w:top w:val="none" w:sz="0" w:space="0" w:color="000000"/>
-                <w:left w:val="none" w:sz="0" w:space="0" w:color="000000"/>
-                <w:right w:val="none" w:sz="0" w:space="0" w:color="000000"/>
-              </w:pBdr>
-              <w:spacing w:after="100" w:before="100" w:line="240"/>
-              <w:ind w:left="100" w:right="100" w:firstLine="0" w:firstLineChars="0"/>
-            </w:pPr>
-            <w:r xmlns:w="http://schemas.openxmlformats.org/wordprocessingml/2006/main" xmlns:wp="http://schemas.openxmlformats.org/drawingml/2006/wordprocessingDrawing" xmlns:r="http://schemas.openxmlformats.org/officeDocument/2006/relationships" xmlns:w14="http://schemas.microsoft.com/office/word/2010/wordml">
-              <w:rPr>
-                <w:rFonts w:ascii="Arial" w:hAnsi="Arial" w:eastAsia="Arial" w:cs="Arial"/>
-                <w:i w:val="false"/>
-                <w:b w:val="false"/>
-                <w:u w:val="none"/>
-                <w:sz w:val="22"/>
-                <w:szCs w:val="22"/>
-                <w:color w:val="000000"/>
-              </w:rPr>
-              <w:t xml:space="preserve">Maternal mortality ratio</w:t>
-            </w:r>
-          </w:p>
-        </w:tc>
-        <w:tc>
-          <w:tcPr>
-            <w:tcBorders>
-              <w:bottom w:val="single" w:sz="6" w:space="0" w:color="666666"/>
-              <w:top w:val="single" w:sz="6" w:space="0" w:color="666666"/>
-              <w:left w:val="none" w:sz="0" w:space="0" w:color="000000"/>
-              <w:right w:val="none" w:sz="0" w:space="0" w:color="000000"/>
-            </w:tcBorders>
-            <w:shd w:val="clear" w:color="auto" w:fill="FFFFFF"/>
-            <w:tcMar>
-              <w:top w:w="0" w:type="dxa"/>
-              <w:bottom w:w="0" w:type="dxa"/>
-              <w:left w:w="0" w:type="dxa"/>
-              <w:right w:w="0" w:type="dxa"/>
-            </w:tcMar>
-            <w:vAlign w:val="center"/>
-          </w:tcPr>
-          <w:p>
-            <w:pPr>
-              <w:pStyle w:val="Normal"/>
               <w:jc w:val="right"/>
               <w:pBdr>
                 <w:bottom w:val="none" w:sz="0" w:space="0" w:color="000000"/>
@@ -3958,50 +3518,6 @@
           <w:p>
             <w:pPr>
               <w:pStyle w:val="Normal"/>
-              <w:jc w:val="left"/>
-              <w:pBdr>
-                <w:bottom w:val="none" w:sz="0" w:space="0" w:color="000000"/>
-                <w:top w:val="none" w:sz="0" w:space="0" w:color="000000"/>
-                <w:left w:val="none" w:sz="0" w:space="0" w:color="000000"/>
-                <w:right w:val="none" w:sz="0" w:space="0" w:color="000000"/>
-              </w:pBdr>
-              <w:spacing w:after="100" w:before="100" w:line="240"/>
-              <w:ind w:left="100" w:right="100" w:firstLine="0" w:firstLineChars="0"/>
-            </w:pPr>
-            <w:r xmlns:w="http://schemas.openxmlformats.org/wordprocessingml/2006/main" xmlns:wp="http://schemas.openxmlformats.org/drawingml/2006/wordprocessingDrawing" xmlns:r="http://schemas.openxmlformats.org/officeDocument/2006/relationships" xmlns:w14="http://schemas.microsoft.com/office/word/2010/wordml">
-              <w:rPr>
-                <w:rFonts w:ascii="Arial" w:hAnsi="Arial" w:eastAsia="Arial" w:cs="Arial"/>
-                <w:i w:val="false"/>
-                <w:b w:val="false"/>
-                <w:u w:val="none"/>
-                <w:sz w:val="22"/>
-                <w:szCs w:val="22"/>
-                <w:color w:val="000000"/>
-              </w:rPr>
-              <w:t xml:space="preserve">Proportion of births attended by skilled health personnel (%)</w:t>
-            </w:r>
-          </w:p>
-        </w:tc>
-        <w:tc>
-          <w:tcPr>
-            <w:tcBorders>
-              <w:bottom w:val="single" w:sz="6" w:space="0" w:color="666666"/>
-              <w:top w:val="single" w:sz="6" w:space="0" w:color="666666"/>
-              <w:left w:val="none" w:sz="0" w:space="0" w:color="000000"/>
-              <w:right w:val="none" w:sz="0" w:space="0" w:color="000000"/>
-            </w:tcBorders>
-            <w:shd w:val="clear" w:color="auto" w:fill="FFFFFF"/>
-            <w:tcMar>
-              <w:top w:w="0" w:type="dxa"/>
-              <w:bottom w:w="0" w:type="dxa"/>
-              <w:left w:w="0" w:type="dxa"/>
-              <w:right w:w="0" w:type="dxa"/>
-            </w:tcMar>
-            <w:vAlign w:val="center"/>
-          </w:tcPr>
-          <w:p>
-            <w:pPr>
-              <w:pStyle w:val="Normal"/>
               <w:jc w:val="right"/>
               <w:pBdr>
                 <w:bottom w:val="none" w:sz="0" w:space="0" w:color="000000"/>
@@ -4261,50 +3777,6 @@
           <w:p>
             <w:pPr>
               <w:pStyle w:val="Normal"/>
-              <w:jc w:val="left"/>
-              <w:pBdr>
-                <w:bottom w:val="none" w:sz="0" w:space="0" w:color="000000"/>
-                <w:top w:val="none" w:sz="0" w:space="0" w:color="000000"/>
-                <w:left w:val="none" w:sz="0" w:space="0" w:color="000000"/>
-                <w:right w:val="none" w:sz="0" w:space="0" w:color="000000"/>
-              </w:pBdr>
-              <w:spacing w:after="100" w:before="100" w:line="240"/>
-              <w:ind w:left="100" w:right="100" w:firstLine="0" w:firstLineChars="0"/>
-            </w:pPr>
-            <w:r xmlns:w="http://schemas.openxmlformats.org/wordprocessingml/2006/main" xmlns:wp="http://schemas.openxmlformats.org/drawingml/2006/wordprocessingDrawing" xmlns:r="http://schemas.openxmlformats.org/officeDocument/2006/relationships" xmlns:w14="http://schemas.microsoft.com/office/word/2010/wordml">
-              <w:rPr>
-                <w:rFonts w:ascii="Arial" w:hAnsi="Arial" w:eastAsia="Arial" w:cs="Arial"/>
-                <w:i w:val="false"/>
-                <w:b w:val="false"/>
-                <w:u w:val="none"/>
-                <w:sz w:val="22"/>
-                <w:szCs w:val="22"/>
-                <w:color w:val="000000"/>
-              </w:rPr>
-              <w:t xml:space="preserve">Number of new HIV infections per 1,000 uninfected population, by sex and age (per 1,000 uninfected population)</w:t>
-            </w:r>
-          </w:p>
-        </w:tc>
-        <w:tc>
-          <w:tcPr>
-            <w:tcBorders>
-              <w:bottom w:val="single" w:sz="6" w:space="0" w:color="666666"/>
-              <w:top w:val="single" w:sz="6" w:space="0" w:color="666666"/>
-              <w:left w:val="none" w:sz="0" w:space="0" w:color="000000"/>
-              <w:right w:val="none" w:sz="0" w:space="0" w:color="000000"/>
-            </w:tcBorders>
-            <w:shd w:val="clear" w:color="auto" w:fill="FFFFFF"/>
-            <w:tcMar>
-              <w:top w:w="0" w:type="dxa"/>
-              <w:bottom w:w="0" w:type="dxa"/>
-              <w:left w:w="0" w:type="dxa"/>
-              <w:right w:w="0" w:type="dxa"/>
-            </w:tcMar>
-            <w:vAlign w:val="center"/>
-          </w:tcPr>
-          <w:p>
-            <w:pPr>
-              <w:pStyle w:val="Normal"/>
               <w:jc w:val="right"/>
               <w:pBdr>
                 <w:bottom w:val="none" w:sz="0" w:space="0" w:color="000000"/>
@@ -4564,50 +4036,6 @@
           <w:p>
             <w:pPr>
               <w:pStyle w:val="Normal"/>
-              <w:jc w:val="left"/>
-              <w:pBdr>
-                <w:bottom w:val="none" w:sz="0" w:space="0" w:color="000000"/>
-                <w:top w:val="none" w:sz="0" w:space="0" w:color="000000"/>
-                <w:left w:val="none" w:sz="0" w:space="0" w:color="000000"/>
-                <w:right w:val="none" w:sz="0" w:space="0" w:color="000000"/>
-              </w:pBdr>
-              <w:spacing w:after="100" w:before="100" w:line="240"/>
-              <w:ind w:left="100" w:right="100" w:firstLine="0" w:firstLineChars="0"/>
-            </w:pPr>
-            <w:r xmlns:w="http://schemas.openxmlformats.org/wordprocessingml/2006/main" xmlns:wp="http://schemas.openxmlformats.org/drawingml/2006/wordprocessingDrawing" xmlns:r="http://schemas.openxmlformats.org/officeDocument/2006/relationships" xmlns:w14="http://schemas.microsoft.com/office/word/2010/wordml">
-              <w:rPr>
-                <w:rFonts w:ascii="Arial" w:hAnsi="Arial" w:eastAsia="Arial" w:cs="Arial"/>
-                <w:i w:val="false"/>
-                <w:b w:val="false"/>
-                <w:u w:val="none"/>
-                <w:sz w:val="22"/>
-                <w:szCs w:val="22"/>
-                <w:color w:val="000000"/>
-              </w:rPr>
-              <w:t xml:space="preserve">Proportion of women of reproductive age (aged 15-49 years) who have their need for family planning satisfied with modern methods (% of women aged 15-49 years)</w:t>
-            </w:r>
-          </w:p>
-        </w:tc>
-        <w:tc>
-          <w:tcPr>
-            <w:tcBorders>
-              <w:bottom w:val="single" w:sz="6" w:space="0" w:color="666666"/>
-              <w:top w:val="single" w:sz="6" w:space="0" w:color="666666"/>
-              <w:left w:val="none" w:sz="0" w:space="0" w:color="000000"/>
-              <w:right w:val="none" w:sz="0" w:space="0" w:color="000000"/>
-            </w:tcBorders>
-            <w:shd w:val="clear" w:color="auto" w:fill="FFFFFF"/>
-            <w:tcMar>
-              <w:top w:w="0" w:type="dxa"/>
-              <w:bottom w:w="0" w:type="dxa"/>
-              <w:left w:w="0" w:type="dxa"/>
-              <w:right w:w="0" w:type="dxa"/>
-            </w:tcMar>
-            <w:vAlign w:val="center"/>
-          </w:tcPr>
-          <w:p>
-            <w:pPr>
-              <w:pStyle w:val="Normal"/>
               <w:jc w:val="right"/>
               <w:pBdr>
                 <w:bottom w:val="none" w:sz="0" w:space="0" w:color="000000"/>
@@ -4867,50 +4295,6 @@
           <w:p>
             <w:pPr>
               <w:pStyle w:val="Normal"/>
-              <w:jc w:val="left"/>
-              <w:pBdr>
-                <w:bottom w:val="none" w:sz="0" w:space="0" w:color="000000"/>
-                <w:top w:val="none" w:sz="0" w:space="0" w:color="000000"/>
-                <w:left w:val="none" w:sz="0" w:space="0" w:color="000000"/>
-                <w:right w:val="none" w:sz="0" w:space="0" w:color="000000"/>
-              </w:pBdr>
-              <w:spacing w:after="100" w:before="100" w:line="240"/>
-              <w:ind w:left="100" w:right="100" w:firstLine="0" w:firstLineChars="0"/>
-            </w:pPr>
-            <w:r xmlns:w="http://schemas.openxmlformats.org/wordprocessingml/2006/main" xmlns:wp="http://schemas.openxmlformats.org/drawingml/2006/wordprocessingDrawing" xmlns:r="http://schemas.openxmlformats.org/officeDocument/2006/relationships" xmlns:w14="http://schemas.microsoft.com/office/word/2010/wordml">
-              <w:rPr>
-                <w:rFonts w:ascii="Arial" w:hAnsi="Arial" w:eastAsia="Arial" w:cs="Arial"/>
-                <w:i w:val="false"/>
-                <w:b w:val="false"/>
-                <w:u w:val="none"/>
-                <w:sz w:val="22"/>
-                <w:szCs w:val="22"/>
-                <w:color w:val="000000"/>
-              </w:rPr>
-              <w:t xml:space="preserve">Adolescent birth rate (per 1,000 women aged 15-19 and 10-14 years)</w:t>
-            </w:r>
-          </w:p>
-        </w:tc>
-        <w:tc>
-          <w:tcPr>
-            <w:tcBorders>
-              <w:bottom w:val="single" w:sz="6" w:space="0" w:color="666666"/>
-              <w:top w:val="single" w:sz="6" w:space="0" w:color="666666"/>
-              <w:left w:val="none" w:sz="0" w:space="0" w:color="000000"/>
-              <w:right w:val="none" w:sz="0" w:space="0" w:color="000000"/>
-            </w:tcBorders>
-            <w:shd w:val="clear" w:color="auto" w:fill="FFFFFF"/>
-            <w:tcMar>
-              <w:top w:w="0" w:type="dxa"/>
-              <w:bottom w:w="0" w:type="dxa"/>
-              <w:left w:w="0" w:type="dxa"/>
-              <w:right w:w="0" w:type="dxa"/>
-            </w:tcMar>
-            <w:vAlign w:val="center"/>
-          </w:tcPr>
-          <w:p>
-            <w:pPr>
-              <w:pStyle w:val="Normal"/>
               <w:jc w:val="right"/>
               <w:pBdr>
                 <w:bottom w:val="none" w:sz="0" w:space="0" w:color="000000"/>
@@ -5182,50 +4566,6 @@
           <w:p>
             <w:pPr>
               <w:pStyle w:val="Normal"/>
-              <w:jc w:val="left"/>
-              <w:pBdr>
-                <w:bottom w:val="none" w:sz="0" w:space="0" w:color="000000"/>
-                <w:top w:val="none" w:sz="0" w:space="0" w:color="000000"/>
-                <w:left w:val="none" w:sz="0" w:space="0" w:color="000000"/>
-                <w:right w:val="none" w:sz="0" w:space="0" w:color="000000"/>
-              </w:pBdr>
-              <w:spacing w:after="100" w:before="100" w:line="240"/>
-              <w:ind w:left="100" w:right="100" w:firstLine="0" w:firstLineChars="0"/>
-            </w:pPr>
-            <w:r xmlns:w="http://schemas.openxmlformats.org/wordprocessingml/2006/main" xmlns:wp="http://schemas.openxmlformats.org/drawingml/2006/wordprocessingDrawing" xmlns:r="http://schemas.openxmlformats.org/officeDocument/2006/relationships" xmlns:w14="http://schemas.microsoft.com/office/word/2010/wordml">
-              <w:rPr>
-                <w:rFonts w:ascii="Arial" w:hAnsi="Arial" w:eastAsia="Arial" w:cs="Arial"/>
-                <w:i w:val="false"/>
-                <w:b w:val="false"/>
-                <w:u w:val="none"/>
-                <w:sz w:val="22"/>
-                <w:szCs w:val="22"/>
-                <w:color w:val="000000"/>
-              </w:rPr>
-              <w:t xml:space="preserve">Proportion of children and young people achieving a minimum proficiency level in reading and mathematics (%)</w:t>
-            </w:r>
-          </w:p>
-        </w:tc>
-        <w:tc>
-          <w:tcPr>
-            <w:tcBorders>
-              <w:bottom w:val="single" w:sz="6" w:space="0" w:color="666666"/>
-              <w:top w:val="single" w:sz="6" w:space="0" w:color="666666"/>
-              <w:left w:val="none" w:sz="0" w:space="0" w:color="000000"/>
-              <w:right w:val="none" w:sz="0" w:space="0" w:color="000000"/>
-            </w:tcBorders>
-            <w:shd w:val="clear" w:color="auto" w:fill="FFFFFF"/>
-            <w:tcMar>
-              <w:top w:w="0" w:type="dxa"/>
-              <w:bottom w:w="0" w:type="dxa"/>
-              <w:left w:w="0" w:type="dxa"/>
-              <w:right w:w="0" w:type="dxa"/>
-            </w:tcMar>
-            <w:vAlign w:val="center"/>
-          </w:tcPr>
-          <w:p>
-            <w:pPr>
-              <w:pStyle w:val="Normal"/>
               <w:jc w:val="right"/>
               <w:pBdr>
                 <w:bottom w:val="none" w:sz="0" w:space="0" w:color="000000"/>
@@ -5485,50 +4825,6 @@
           <w:p>
             <w:pPr>
               <w:pStyle w:val="Normal"/>
-              <w:jc w:val="left"/>
-              <w:pBdr>
-                <w:bottom w:val="none" w:sz="0" w:space="0" w:color="000000"/>
-                <w:top w:val="none" w:sz="0" w:space="0" w:color="000000"/>
-                <w:left w:val="none" w:sz="0" w:space="0" w:color="000000"/>
-                <w:right w:val="none" w:sz="0" w:space="0" w:color="000000"/>
-              </w:pBdr>
-              <w:spacing w:after="100" w:before="100" w:line="240"/>
-              <w:ind w:left="100" w:right="100" w:firstLine="0" w:firstLineChars="0"/>
-            </w:pPr>
-            <w:r xmlns:w="http://schemas.openxmlformats.org/wordprocessingml/2006/main" xmlns:wp="http://schemas.openxmlformats.org/drawingml/2006/wordprocessingDrawing" xmlns:r="http://schemas.openxmlformats.org/officeDocument/2006/relationships" xmlns:w14="http://schemas.microsoft.com/office/word/2010/wordml">
-              <w:rPr>
-                <w:rFonts w:ascii="Arial" w:hAnsi="Arial" w:eastAsia="Arial" w:cs="Arial"/>
-                <w:i w:val="false"/>
-                <w:b w:val="false"/>
-                <w:u w:val="none"/>
-                <w:sz w:val="22"/>
-                <w:szCs w:val="22"/>
-                <w:color w:val="000000"/>
-              </w:rPr>
-              <w:t xml:space="preserve">Proportion of children aged 36−59 months who are developmentally on track in at least three of the following domains: literacy-numeracy, physical development, social-emotional development, and learning (% of children aged 36-59 months)</w:t>
-            </w:r>
-          </w:p>
-        </w:tc>
-        <w:tc>
-          <w:tcPr>
-            <w:tcBorders>
-              <w:bottom w:val="single" w:sz="6" w:space="0" w:color="666666"/>
-              <w:top w:val="single" w:sz="6" w:space="0" w:color="666666"/>
-              <w:left w:val="none" w:sz="0" w:space="0" w:color="000000"/>
-              <w:right w:val="none" w:sz="0" w:space="0" w:color="000000"/>
-            </w:tcBorders>
-            <w:shd w:val="clear" w:color="auto" w:fill="FFFFFF"/>
-            <w:tcMar>
-              <w:top w:w="0" w:type="dxa"/>
-              <w:bottom w:w="0" w:type="dxa"/>
-              <w:left w:w="0" w:type="dxa"/>
-              <w:right w:w="0" w:type="dxa"/>
-            </w:tcMar>
-            <w:vAlign w:val="center"/>
-          </w:tcPr>
-          <w:p>
-            <w:pPr>
-              <w:pStyle w:val="Normal"/>
               <w:jc w:val="right"/>
               <w:pBdr>
                 <w:bottom w:val="none" w:sz="0" w:space="0" w:color="000000"/>
@@ -5788,50 +5084,6 @@
           <w:p>
             <w:pPr>
               <w:pStyle w:val="Normal"/>
-              <w:jc w:val="left"/>
-              <w:pBdr>
-                <w:bottom w:val="none" w:sz="0" w:space="0" w:color="000000"/>
-                <w:top w:val="none" w:sz="0" w:space="0" w:color="000000"/>
-                <w:left w:val="none" w:sz="0" w:space="0" w:color="000000"/>
-                <w:right w:val="none" w:sz="0" w:space="0" w:color="000000"/>
-              </w:pBdr>
-              <w:spacing w:after="100" w:before="100" w:line="240"/>
-              <w:ind w:left="100" w:right="100" w:firstLine="0" w:firstLineChars="0"/>
-            </w:pPr>
-            <w:r xmlns:w="http://schemas.openxmlformats.org/wordprocessingml/2006/main" xmlns:wp="http://schemas.openxmlformats.org/drawingml/2006/wordprocessingDrawing" xmlns:r="http://schemas.openxmlformats.org/officeDocument/2006/relationships" xmlns:w14="http://schemas.microsoft.com/office/word/2010/wordml">
-              <w:rPr>
-                <w:rFonts w:ascii="Arial" w:hAnsi="Arial" w:eastAsia="Arial" w:cs="Arial"/>
-                <w:i w:val="false"/>
-                <w:b w:val="false"/>
-                <w:u w:val="none"/>
-                <w:sz w:val="22"/>
-                <w:szCs w:val="22"/>
-                <w:color w:val="000000"/>
-              </w:rPr>
-              <w:t xml:space="preserve">Participation rate in organized learning (one year before the official primary entry age), by sex (%)</w:t>
-            </w:r>
-          </w:p>
-        </w:tc>
-        <w:tc>
-          <w:tcPr>
-            <w:tcBorders>
-              <w:bottom w:val="single" w:sz="6" w:space="0" w:color="666666"/>
-              <w:top w:val="single" w:sz="6" w:space="0" w:color="666666"/>
-              <w:left w:val="none" w:sz="0" w:space="0" w:color="000000"/>
-              <w:right w:val="none" w:sz="0" w:space="0" w:color="000000"/>
-            </w:tcBorders>
-            <w:shd w:val="clear" w:color="auto" w:fill="FFFFFF"/>
-            <w:tcMar>
-              <w:top w:w="0" w:type="dxa"/>
-              <w:bottom w:w="0" w:type="dxa"/>
-              <w:left w:w="0" w:type="dxa"/>
-              <w:right w:w="0" w:type="dxa"/>
-            </w:tcMar>
-            <w:vAlign w:val="center"/>
-          </w:tcPr>
-          <w:p>
-            <w:pPr>
-              <w:pStyle w:val="Normal"/>
               <w:jc w:val="right"/>
               <w:pBdr>
                 <w:bottom w:val="none" w:sz="0" w:space="0" w:color="000000"/>
@@ -6091,50 +5343,6 @@
           <w:p>
             <w:pPr>
               <w:pStyle w:val="Normal"/>
-              <w:jc w:val="left"/>
-              <w:pBdr>
-                <w:bottom w:val="none" w:sz="0" w:space="0" w:color="000000"/>
-                <w:top w:val="none" w:sz="0" w:space="0" w:color="000000"/>
-                <w:left w:val="none" w:sz="0" w:space="0" w:color="000000"/>
-                <w:right w:val="none" w:sz="0" w:space="0" w:color="000000"/>
-              </w:pBdr>
-              <w:spacing w:after="100" w:before="100" w:line="240"/>
-              <w:ind w:left="100" w:right="100" w:firstLine="0" w:firstLineChars="0"/>
-            </w:pPr>
-            <w:r xmlns:w="http://schemas.openxmlformats.org/wordprocessingml/2006/main" xmlns:wp="http://schemas.openxmlformats.org/drawingml/2006/wordprocessingDrawing" xmlns:r="http://schemas.openxmlformats.org/officeDocument/2006/relationships" xmlns:w14="http://schemas.microsoft.com/office/word/2010/wordml">
-              <w:rPr>
-                <w:rFonts w:ascii="Arial" w:hAnsi="Arial" w:eastAsia="Arial" w:cs="Arial"/>
-                <w:i w:val="false"/>
-                <w:b w:val="false"/>
-                <w:u w:val="none"/>
-                <w:sz w:val="22"/>
-                <w:szCs w:val="22"/>
-                <w:color w:val="000000"/>
-              </w:rPr>
-              <w:t xml:space="preserve">Participation rate in formal and non-formal education and training, by sex (%)</w:t>
-            </w:r>
-          </w:p>
-        </w:tc>
-        <w:tc>
-          <w:tcPr>
-            <w:tcBorders>
-              <w:bottom w:val="single" w:sz="6" w:space="0" w:color="666666"/>
-              <w:top w:val="single" w:sz="6" w:space="0" w:color="666666"/>
-              <w:left w:val="none" w:sz="0" w:space="0" w:color="000000"/>
-              <w:right w:val="none" w:sz="0" w:space="0" w:color="000000"/>
-            </w:tcBorders>
-            <w:shd w:val="clear" w:color="auto" w:fill="FFFFFF"/>
-            <w:tcMar>
-              <w:top w:w="0" w:type="dxa"/>
-              <w:bottom w:w="0" w:type="dxa"/>
-              <w:left w:w="0" w:type="dxa"/>
-              <w:right w:w="0" w:type="dxa"/>
-            </w:tcMar>
-            <w:vAlign w:val="center"/>
-          </w:tcPr>
-          <w:p>
-            <w:pPr>
-              <w:pStyle w:val="Normal"/>
               <w:jc w:val="right"/>
               <w:pBdr>
                 <w:bottom w:val="none" w:sz="0" w:space="0" w:color="000000"/>
@@ -6394,50 +5602,6 @@
           <w:p>
             <w:pPr>
               <w:pStyle w:val="Normal"/>
-              <w:jc w:val="left"/>
-              <w:pBdr>
-                <w:bottom w:val="none" w:sz="0" w:space="0" w:color="000000"/>
-                <w:top w:val="none" w:sz="0" w:space="0" w:color="000000"/>
-                <w:left w:val="none" w:sz="0" w:space="0" w:color="000000"/>
-                <w:right w:val="none" w:sz="0" w:space="0" w:color="000000"/>
-              </w:pBdr>
-              <w:spacing w:after="100" w:before="100" w:line="240"/>
-              <w:ind w:left="100" w:right="100" w:firstLine="0" w:firstLineChars="0"/>
-            </w:pPr>
-            <w:r xmlns:w="http://schemas.openxmlformats.org/wordprocessingml/2006/main" xmlns:wp="http://schemas.openxmlformats.org/drawingml/2006/wordprocessingDrawing" xmlns:r="http://schemas.openxmlformats.org/officeDocument/2006/relationships" xmlns:w14="http://schemas.microsoft.com/office/word/2010/wordml">
-              <w:rPr>
-                <w:rFonts w:ascii="Arial" w:hAnsi="Arial" w:eastAsia="Arial" w:cs="Arial"/>
-                <w:i w:val="false"/>
-                <w:b w:val="false"/>
-                <w:u w:val="none"/>
-                <w:sz w:val="22"/>
-                <w:szCs w:val="22"/>
-                <w:color w:val="000000"/>
-              </w:rPr>
-              <w:t xml:space="preserve">Adjusted gender parity index for participation rate in organized learning (one year before the official primary entry age), (ratio); /n Adjusted gender parity index for the proportion of teachers with the minimum required qualifications, by education level (ratio); /n Adjusted gender parity index for participation rate in formal and non-formal education and training (ratio); /n Gender parity index for youth/adults with information and communications technology (ICT) skills, by type of skill (ratio); /n Adjusted immigration status parity index for achieving at least a fixed level of proficiency in functional skills, by numeracy/literacy skills (ratio); /n Adjusted immigration status parity index for achieving a minimum proficiency level in reading and mathematics (ratio); /n Adjusted language test parity index for achieving a minimum proficiency level in reading and mathematics (ratio); /n Adjusted gender parity index for achieving a minimum proficiency level in reading and mathematics (ratio); /n Adjusted low to high socio-economic parity index for achieving a minimum proficiency level in reading and mathematics (ratio); /n Adjusted rural to urban parity index for achieving a minimum proficiency level in reading and mathematics (ratio); /n Adjusted location parity index for completion rate, by sex, wealth quintile and education level; /n Adjusted wealth parity index for completion rate, by sex, location and education level; /n Adjusted gender parity index for completion rate, by location, wealth quintile and education level; /n Adjusted gender parity index for achieving at least a fixed level of proficiency in functional skills, by numeracy/literacy skills (ratio); /n Adjusted low to high socio-economic parity status index for achieving at least a fixed level of proficiency in functional skills, by numeracy/literacy skills (ratio); /n Adjusted gender parity index for achieving at least a fixed level of proficiency in functional skills, by numeracy/literacy skills (ratio)</w:t>
-            </w:r>
-          </w:p>
-        </w:tc>
-        <w:tc>
-          <w:tcPr>
-            <w:tcBorders>
-              <w:bottom w:val="single" w:sz="6" w:space="0" w:color="666666"/>
-              <w:top w:val="single" w:sz="6" w:space="0" w:color="666666"/>
-              <w:left w:val="none" w:sz="0" w:space="0" w:color="000000"/>
-              <w:right w:val="none" w:sz="0" w:space="0" w:color="000000"/>
-            </w:tcBorders>
-            <w:shd w:val="clear" w:color="auto" w:fill="FFFFFF"/>
-            <w:tcMar>
-              <w:top w:w="0" w:type="dxa"/>
-              <w:bottom w:w="0" w:type="dxa"/>
-              <w:left w:w="0" w:type="dxa"/>
-              <w:right w:w="0" w:type="dxa"/>
-            </w:tcMar>
-            <w:vAlign w:val="center"/>
-          </w:tcPr>
-          <w:p>
-            <w:pPr>
-              <w:pStyle w:val="Normal"/>
               <w:jc w:val="right"/>
               <w:pBdr>
                 <w:bottom w:val="none" w:sz="0" w:space="0" w:color="000000"/>
@@ -6697,50 +5861,6 @@
           <w:p>
             <w:pPr>
               <w:pStyle w:val="Normal"/>
-              <w:jc w:val="left"/>
-              <w:pBdr>
-                <w:bottom w:val="none" w:sz="0" w:space="0" w:color="000000"/>
-                <w:top w:val="none" w:sz="0" w:space="0" w:color="000000"/>
-                <w:left w:val="none" w:sz="0" w:space="0" w:color="000000"/>
-                <w:right w:val="none" w:sz="0" w:space="0" w:color="000000"/>
-              </w:pBdr>
-              <w:spacing w:after="100" w:before="100" w:line="240"/>
-              <w:ind w:left="100" w:right="100" w:firstLine="0" w:firstLineChars="0"/>
-            </w:pPr>
-            <w:r xmlns:w="http://schemas.openxmlformats.org/wordprocessingml/2006/main" xmlns:wp="http://schemas.openxmlformats.org/drawingml/2006/wordprocessingDrawing" xmlns:r="http://schemas.openxmlformats.org/officeDocument/2006/relationships" xmlns:w14="http://schemas.microsoft.com/office/word/2010/wordml">
-              <w:rPr>
-                <w:rFonts w:ascii="Arial" w:hAnsi="Arial" w:eastAsia="Arial" w:cs="Arial"/>
-                <w:i w:val="false"/>
-                <w:b w:val="false"/>
-                <w:u w:val="none"/>
-                <w:sz w:val="22"/>
-                <w:szCs w:val="22"/>
-                <w:color w:val="000000"/>
-              </w:rPr>
-              <w:t xml:space="preserve">Proportion of population achieving at least a fixed level of proficiency in functional skills, by sex, age and type of skill (%)</w:t>
-            </w:r>
-          </w:p>
-        </w:tc>
-        <w:tc>
-          <w:tcPr>
-            <w:tcBorders>
-              <w:bottom w:val="single" w:sz="6" w:space="0" w:color="666666"/>
-              <w:top w:val="single" w:sz="6" w:space="0" w:color="666666"/>
-              <w:left w:val="none" w:sz="0" w:space="0" w:color="000000"/>
-              <w:right w:val="none" w:sz="0" w:space="0" w:color="000000"/>
-            </w:tcBorders>
-            <w:shd w:val="clear" w:color="auto" w:fill="FFFFFF"/>
-            <w:tcMar>
-              <w:top w:w="0" w:type="dxa"/>
-              <w:bottom w:w="0" w:type="dxa"/>
-              <w:left w:w="0" w:type="dxa"/>
-              <w:right w:w="0" w:type="dxa"/>
-            </w:tcMar>
-            <w:vAlign w:val="center"/>
-          </w:tcPr>
-          <w:p>
-            <w:pPr>
-              <w:pStyle w:val="Normal"/>
               <w:jc w:val="right"/>
               <w:pBdr>
                 <w:bottom w:val="none" w:sz="0" w:space="0" w:color="000000"/>
@@ -7012,50 +6132,6 @@
           <w:p>
             <w:pPr>
               <w:pStyle w:val="Normal"/>
-              <w:jc w:val="left"/>
-              <w:pBdr>
-                <w:bottom w:val="none" w:sz="0" w:space="0" w:color="000000"/>
-                <w:top w:val="none" w:sz="0" w:space="0" w:color="000000"/>
-                <w:left w:val="none" w:sz="0" w:space="0" w:color="000000"/>
-                <w:right w:val="none" w:sz="0" w:space="0" w:color="000000"/>
-              </w:pBdr>
-              <w:spacing w:after="100" w:before="100" w:line="240"/>
-              <w:ind w:left="100" w:right="100" w:firstLine="0" w:firstLineChars="0"/>
-            </w:pPr>
-            <w:r xmlns:w="http://schemas.openxmlformats.org/wordprocessingml/2006/main" xmlns:wp="http://schemas.openxmlformats.org/drawingml/2006/wordprocessingDrawing" xmlns:r="http://schemas.openxmlformats.org/officeDocument/2006/relationships" xmlns:w14="http://schemas.microsoft.com/office/word/2010/wordml">
-              <w:rPr>
-                <w:rFonts w:ascii="Arial" w:hAnsi="Arial" w:eastAsia="Arial" w:cs="Arial"/>
-                <w:i w:val="false"/>
-                <w:b w:val="false"/>
-                <w:u w:val="none"/>
-                <w:sz w:val="22"/>
-                <w:szCs w:val="22"/>
-                <w:color w:val="000000"/>
-              </w:rPr>
-              <w:t xml:space="preserve">Legal frameworks that promote, enforce and monitor gender equality (percentage of achievement, 0 - 100) -- Area 4: marriage and family; /n Legal frameworks that promote, enforce and monitor gender equality (percentage of achievement, 0 - 100) -- Area 3: employment and economic benefits; /n Legal frameworks that promote, enforce and monitor gender equality (percentage of achievement, 0 - 100) -- Area 1: overarching legal frameworks and public life; /n Legal frameworks that promote, enforce and monitor gender equality (percentage of achievement, 0 - 100) --  Area 2: violence against women</w:t>
-            </w:r>
-          </w:p>
-        </w:tc>
-        <w:tc>
-          <w:tcPr>
-            <w:tcBorders>
-              <w:bottom w:val="single" w:sz="6" w:space="0" w:color="666666"/>
-              <w:top w:val="single" w:sz="6" w:space="0" w:color="666666"/>
-              <w:left w:val="none" w:sz="0" w:space="0" w:color="000000"/>
-              <w:right w:val="none" w:sz="0" w:space="0" w:color="000000"/>
-            </w:tcBorders>
-            <w:shd w:val="clear" w:color="auto" w:fill="FFFFFF"/>
-            <w:tcMar>
-              <w:top w:w="0" w:type="dxa"/>
-              <w:bottom w:w="0" w:type="dxa"/>
-              <w:left w:w="0" w:type="dxa"/>
-              <w:right w:w="0" w:type="dxa"/>
-            </w:tcMar>
-            <w:vAlign w:val="center"/>
-          </w:tcPr>
-          <w:p>
-            <w:pPr>
-              <w:pStyle w:val="Normal"/>
               <w:jc w:val="right"/>
               <w:pBdr>
                 <w:bottom w:val="none" w:sz="0" w:space="0" w:color="000000"/>
@@ -7315,50 +6391,6 @@
           <w:p>
             <w:pPr>
               <w:pStyle w:val="Normal"/>
-              <w:jc w:val="left"/>
-              <w:pBdr>
-                <w:bottom w:val="none" w:sz="0" w:space="0" w:color="000000"/>
-                <w:top w:val="none" w:sz="0" w:space="0" w:color="000000"/>
-                <w:left w:val="none" w:sz="0" w:space="0" w:color="000000"/>
-                <w:right w:val="none" w:sz="0" w:space="0" w:color="000000"/>
-              </w:pBdr>
-              <w:spacing w:after="100" w:before="100" w:line="240"/>
-              <w:ind w:left="100" w:right="100" w:firstLine="0" w:firstLineChars="0"/>
-            </w:pPr>
-            <w:r xmlns:w="http://schemas.openxmlformats.org/wordprocessingml/2006/main" xmlns:wp="http://schemas.openxmlformats.org/drawingml/2006/wordprocessingDrawing" xmlns:r="http://schemas.openxmlformats.org/officeDocument/2006/relationships" xmlns:w14="http://schemas.microsoft.com/office/word/2010/wordml">
-              <w:rPr>
-                <w:rFonts w:ascii="Arial" w:hAnsi="Arial" w:eastAsia="Arial" w:cs="Arial"/>
-                <w:i w:val="false"/>
-                <w:b w:val="false"/>
-                <w:u w:val="none"/>
-                <w:sz w:val="22"/>
-                <w:szCs w:val="22"/>
-                <w:color w:val="000000"/>
-              </w:rPr>
-              <w:t xml:space="preserve">Proportion of ever-partnered women and girls subjected to physical and/or sexual violence by a current or former intimate partner in the previous 12 months, by age (%)</w:t>
-            </w:r>
-          </w:p>
-        </w:tc>
-        <w:tc>
-          <w:tcPr>
-            <w:tcBorders>
-              <w:bottom w:val="single" w:sz="6" w:space="0" w:color="666666"/>
-              <w:top w:val="single" w:sz="6" w:space="0" w:color="666666"/>
-              <w:left w:val="none" w:sz="0" w:space="0" w:color="000000"/>
-              <w:right w:val="none" w:sz="0" w:space="0" w:color="000000"/>
-            </w:tcBorders>
-            <w:shd w:val="clear" w:color="auto" w:fill="FFFFFF"/>
-            <w:tcMar>
-              <w:top w:w="0" w:type="dxa"/>
-              <w:bottom w:w="0" w:type="dxa"/>
-              <w:left w:w="0" w:type="dxa"/>
-              <w:right w:w="0" w:type="dxa"/>
-            </w:tcMar>
-            <w:vAlign w:val="center"/>
-          </w:tcPr>
-          <w:p>
-            <w:pPr>
-              <w:pStyle w:val="Normal"/>
               <w:jc w:val="right"/>
               <w:pBdr>
                 <w:bottom w:val="none" w:sz="0" w:space="0" w:color="000000"/>
@@ -7618,50 +6650,6 @@
           <w:p>
             <w:pPr>
               <w:pStyle w:val="Normal"/>
-              <w:jc w:val="left"/>
-              <w:pBdr>
-                <w:bottom w:val="none" w:sz="0" w:space="0" w:color="000000"/>
-                <w:top w:val="none" w:sz="0" w:space="0" w:color="000000"/>
-                <w:left w:val="none" w:sz="0" w:space="0" w:color="000000"/>
-                <w:right w:val="none" w:sz="0" w:space="0" w:color="000000"/>
-              </w:pBdr>
-              <w:spacing w:after="100" w:before="100" w:line="240"/>
-              <w:ind w:left="100" w:right="100" w:firstLine="0" w:firstLineChars="0"/>
-            </w:pPr>
-            <w:r xmlns:w="http://schemas.openxmlformats.org/wordprocessingml/2006/main" xmlns:wp="http://schemas.openxmlformats.org/drawingml/2006/wordprocessingDrawing" xmlns:r="http://schemas.openxmlformats.org/officeDocument/2006/relationships" xmlns:w14="http://schemas.microsoft.com/office/word/2010/wordml">
-              <w:rPr>
-                <w:rFonts w:ascii="Arial" w:hAnsi="Arial" w:eastAsia="Arial" w:cs="Arial"/>
-                <w:i w:val="false"/>
-                <w:b w:val="false"/>
-                <w:u w:val="none"/>
-                <w:sz w:val="22"/>
-                <w:szCs w:val="22"/>
-                <w:color w:val="000000"/>
-              </w:rPr>
-              <w:t xml:space="preserve">NA</w:t>
-            </w:r>
-          </w:p>
-        </w:tc>
-        <w:tc>
-          <w:tcPr>
-            <w:tcBorders>
-              <w:bottom w:val="single" w:sz="6" w:space="0" w:color="666666"/>
-              <w:top w:val="single" w:sz="6" w:space="0" w:color="666666"/>
-              <w:left w:val="none" w:sz="0" w:space="0" w:color="000000"/>
-              <w:right w:val="none" w:sz="0" w:space="0" w:color="000000"/>
-            </w:tcBorders>
-            <w:shd w:val="clear" w:color="auto" w:fill="FFFFFF"/>
-            <w:tcMar>
-              <w:top w:w="0" w:type="dxa"/>
-              <w:bottom w:w="0" w:type="dxa"/>
-              <w:left w:w="0" w:type="dxa"/>
-              <w:right w:w="0" w:type="dxa"/>
-            </w:tcMar>
-            <w:vAlign w:val="center"/>
-          </w:tcPr>
-          <w:p>
-            <w:pPr>
-              <w:pStyle w:val="Normal"/>
               <w:jc w:val="right"/>
               <w:pBdr>
                 <w:bottom w:val="none" w:sz="0" w:space="0" w:color="000000"/>
@@ -7921,50 +6909,6 @@
           <w:p>
             <w:pPr>
               <w:pStyle w:val="Normal"/>
-              <w:jc w:val="left"/>
-              <w:pBdr>
-                <w:bottom w:val="none" w:sz="0" w:space="0" w:color="000000"/>
-                <w:top w:val="none" w:sz="0" w:space="0" w:color="000000"/>
-                <w:left w:val="none" w:sz="0" w:space="0" w:color="000000"/>
-                <w:right w:val="none" w:sz="0" w:space="0" w:color="000000"/>
-              </w:pBdr>
-              <w:spacing w:after="100" w:before="100" w:line="240"/>
-              <w:ind w:left="100" w:right="100" w:firstLine="0" w:firstLineChars="0"/>
-            </w:pPr>
-            <w:r xmlns:w="http://schemas.openxmlformats.org/wordprocessingml/2006/main" xmlns:wp="http://schemas.openxmlformats.org/drawingml/2006/wordprocessingDrawing" xmlns:r="http://schemas.openxmlformats.org/officeDocument/2006/relationships" xmlns:w14="http://schemas.microsoft.com/office/word/2010/wordml">
-              <w:rPr>
-                <w:rFonts w:ascii="Arial" w:hAnsi="Arial" w:eastAsia="Arial" w:cs="Arial"/>
-                <w:i w:val="false"/>
-                <w:b w:val="false"/>
-                <w:u w:val="none"/>
-                <w:sz w:val="22"/>
-                <w:szCs w:val="22"/>
-                <w:color w:val="000000"/>
-              </w:rPr>
-              <w:t xml:space="preserve">Proportion of women aged 20-24 years who were married or in a union before age 18 (%); /n Proportion of women aged 20-24 years who were married or in a union before age 15 (%)</w:t>
-            </w:r>
-          </w:p>
-        </w:tc>
-        <w:tc>
-          <w:tcPr>
-            <w:tcBorders>
-              <w:bottom w:val="single" w:sz="6" w:space="0" w:color="666666"/>
-              <w:top w:val="single" w:sz="6" w:space="0" w:color="666666"/>
-              <w:left w:val="none" w:sz="0" w:space="0" w:color="000000"/>
-              <w:right w:val="none" w:sz="0" w:space="0" w:color="000000"/>
-            </w:tcBorders>
-            <w:shd w:val="clear" w:color="auto" w:fill="FFFFFF"/>
-            <w:tcMar>
-              <w:top w:w="0" w:type="dxa"/>
-              <w:bottom w:w="0" w:type="dxa"/>
-              <w:left w:w="0" w:type="dxa"/>
-              <w:right w:w="0" w:type="dxa"/>
-            </w:tcMar>
-            <w:vAlign w:val="center"/>
-          </w:tcPr>
-          <w:p>
-            <w:pPr>
-              <w:pStyle w:val="Normal"/>
               <w:jc w:val="right"/>
               <w:pBdr>
                 <w:bottom w:val="none" w:sz="0" w:space="0" w:color="000000"/>
@@ -8224,50 +7168,6 @@
           <w:p>
             <w:pPr>
               <w:pStyle w:val="Normal"/>
-              <w:jc w:val="left"/>
-              <w:pBdr>
-                <w:bottom w:val="none" w:sz="0" w:space="0" w:color="000000"/>
-                <w:top w:val="none" w:sz="0" w:space="0" w:color="000000"/>
-                <w:left w:val="none" w:sz="0" w:space="0" w:color="000000"/>
-                <w:right w:val="none" w:sz="0" w:space="0" w:color="000000"/>
-              </w:pBdr>
-              <w:spacing w:after="100" w:before="100" w:line="240"/>
-              <w:ind w:left="100" w:right="100" w:firstLine="0" w:firstLineChars="0"/>
-            </w:pPr>
-            <w:r xmlns:w="http://schemas.openxmlformats.org/wordprocessingml/2006/main" xmlns:wp="http://schemas.openxmlformats.org/drawingml/2006/wordprocessingDrawing" xmlns:r="http://schemas.openxmlformats.org/officeDocument/2006/relationships" xmlns:w14="http://schemas.microsoft.com/office/word/2010/wordml">
-              <w:rPr>
-                <w:rFonts w:ascii="Arial" w:hAnsi="Arial" w:eastAsia="Arial" w:cs="Arial"/>
-                <w:i w:val="false"/>
-                <w:b w:val="false"/>
-                <w:u w:val="none"/>
-                <w:sz w:val="22"/>
-                <w:szCs w:val="22"/>
-                <w:color w:val="000000"/>
-              </w:rPr>
-              <w:t xml:space="preserve">Proportion of girls and women aged 15-49 years who have undergone female genital mutilation, by age (%)</w:t>
-            </w:r>
-          </w:p>
-        </w:tc>
-        <w:tc>
-          <w:tcPr>
-            <w:tcBorders>
-              <w:bottom w:val="single" w:sz="6" w:space="0" w:color="666666"/>
-              <w:top w:val="single" w:sz="6" w:space="0" w:color="666666"/>
-              <w:left w:val="none" w:sz="0" w:space="0" w:color="000000"/>
-              <w:right w:val="none" w:sz="0" w:space="0" w:color="000000"/>
-            </w:tcBorders>
-            <w:shd w:val="clear" w:color="auto" w:fill="FFFFFF"/>
-            <w:tcMar>
-              <w:top w:w="0" w:type="dxa"/>
-              <w:bottom w:w="0" w:type="dxa"/>
-              <w:left w:w="0" w:type="dxa"/>
-              <w:right w:w="0" w:type="dxa"/>
-            </w:tcMar>
-            <w:vAlign w:val="center"/>
-          </w:tcPr>
-          <w:p>
-            <w:pPr>
-              <w:pStyle w:val="Normal"/>
               <w:jc w:val="right"/>
               <w:pBdr>
                 <w:bottom w:val="none" w:sz="0" w:space="0" w:color="000000"/>
@@ -8527,50 +7427,6 @@
           <w:p>
             <w:pPr>
               <w:pStyle w:val="Normal"/>
-              <w:jc w:val="left"/>
-              <w:pBdr>
-                <w:bottom w:val="none" w:sz="0" w:space="0" w:color="000000"/>
-                <w:top w:val="none" w:sz="0" w:space="0" w:color="000000"/>
-                <w:left w:val="none" w:sz="0" w:space="0" w:color="000000"/>
-                <w:right w:val="none" w:sz="0" w:space="0" w:color="000000"/>
-              </w:pBdr>
-              <w:spacing w:after="100" w:before="100" w:line="240"/>
-              <w:ind w:left="100" w:right="100" w:firstLine="0" w:firstLineChars="0"/>
-            </w:pPr>
-            <w:r xmlns:w="http://schemas.openxmlformats.org/wordprocessingml/2006/main" xmlns:wp="http://schemas.openxmlformats.org/drawingml/2006/wordprocessingDrawing" xmlns:r="http://schemas.openxmlformats.org/officeDocument/2006/relationships" xmlns:w14="http://schemas.microsoft.com/office/word/2010/wordml">
-              <w:rPr>
-                <w:rFonts w:ascii="Arial" w:hAnsi="Arial" w:eastAsia="Arial" w:cs="Arial"/>
-                <w:i w:val="false"/>
-                <w:b w:val="false"/>
-                <w:u w:val="none"/>
-                <w:sz w:val="22"/>
-                <w:szCs w:val="22"/>
-                <w:color w:val="000000"/>
-              </w:rPr>
-              <w:t xml:space="preserve">Proportion of time spent on unpaid care work, by sex, age and location (%); /n Proportion of time spent on unpaid domestic chores, by sex, age and location (%); /n Proportion of time spent on unpaid domestic chores and care work, by sex, age and location (%)</w:t>
-            </w:r>
-          </w:p>
-        </w:tc>
-        <w:tc>
-          <w:tcPr>
-            <w:tcBorders>
-              <w:bottom w:val="single" w:sz="6" w:space="0" w:color="666666"/>
-              <w:top w:val="single" w:sz="6" w:space="0" w:color="666666"/>
-              <w:left w:val="none" w:sz="0" w:space="0" w:color="000000"/>
-              <w:right w:val="none" w:sz="0" w:space="0" w:color="000000"/>
-            </w:tcBorders>
-            <w:shd w:val="clear" w:color="auto" w:fill="FFFFFF"/>
-            <w:tcMar>
-              <w:top w:w="0" w:type="dxa"/>
-              <w:bottom w:w="0" w:type="dxa"/>
-              <w:left w:w="0" w:type="dxa"/>
-              <w:right w:w="0" w:type="dxa"/>
-            </w:tcMar>
-            <w:vAlign w:val="center"/>
-          </w:tcPr>
-          <w:p>
-            <w:pPr>
-              <w:pStyle w:val="Normal"/>
               <w:jc w:val="right"/>
               <w:pBdr>
                 <w:bottom w:val="none" w:sz="0" w:space="0" w:color="000000"/>
@@ -8830,50 +7686,6 @@
           <w:p>
             <w:pPr>
               <w:pStyle w:val="Normal"/>
-              <w:jc w:val="left"/>
-              <w:pBdr>
-                <w:bottom w:val="none" w:sz="0" w:space="0" w:color="000000"/>
-                <w:top w:val="none" w:sz="0" w:space="0" w:color="000000"/>
-                <w:left w:val="none" w:sz="0" w:space="0" w:color="000000"/>
-                <w:right w:val="none" w:sz="0" w:space="0" w:color="000000"/>
-              </w:pBdr>
-              <w:spacing w:after="100" w:before="100" w:line="240"/>
-              <w:ind w:left="100" w:right="100" w:firstLine="0" w:firstLineChars="0"/>
-            </w:pPr>
-            <w:r xmlns:w="http://schemas.openxmlformats.org/wordprocessingml/2006/main" xmlns:wp="http://schemas.openxmlformats.org/drawingml/2006/wordprocessingDrawing" xmlns:r="http://schemas.openxmlformats.org/officeDocument/2006/relationships" xmlns:w14="http://schemas.microsoft.com/office/word/2010/wordml">
-              <w:rPr>
-                <w:rFonts w:ascii="Arial" w:hAnsi="Arial" w:eastAsia="Arial" w:cs="Arial"/>
-                <w:i w:val="false"/>
-                <w:b w:val="false"/>
-                <w:u w:val="none"/>
-                <w:sz w:val="22"/>
-                <w:szCs w:val="22"/>
-                <w:color w:val="000000"/>
-              </w:rPr>
-              <w:t xml:space="preserve">Number of seats held by women in national parliaments (number); /n Current number of seats in national parliaments (number); /n Proportion of seats held by women in national parliaments (% of total number of seats); /n Proportion of elected seats held by women in deliberative bodies of local government (%)</w:t>
-            </w:r>
-          </w:p>
-        </w:tc>
-        <w:tc>
-          <w:tcPr>
-            <w:tcBorders>
-              <w:bottom w:val="single" w:sz="6" w:space="0" w:color="666666"/>
-              <w:top w:val="single" w:sz="6" w:space="0" w:color="666666"/>
-              <w:left w:val="none" w:sz="0" w:space="0" w:color="000000"/>
-              <w:right w:val="none" w:sz="0" w:space="0" w:color="000000"/>
-            </w:tcBorders>
-            <w:shd w:val="clear" w:color="auto" w:fill="FFFFFF"/>
-            <w:tcMar>
-              <w:top w:w="0" w:type="dxa"/>
-              <w:bottom w:w="0" w:type="dxa"/>
-              <w:left w:w="0" w:type="dxa"/>
-              <w:right w:w="0" w:type="dxa"/>
-            </w:tcMar>
-            <w:vAlign w:val="center"/>
-          </w:tcPr>
-          <w:p>
-            <w:pPr>
-              <w:pStyle w:val="Normal"/>
               <w:jc w:val="right"/>
               <w:pBdr>
                 <w:bottom w:val="none" w:sz="0" w:space="0" w:color="000000"/>
@@ -9133,50 +7945,6 @@
           <w:p>
             <w:pPr>
               <w:pStyle w:val="Normal"/>
-              <w:jc w:val="left"/>
-              <w:pBdr>
-                <w:bottom w:val="none" w:sz="0" w:space="0" w:color="000000"/>
-                <w:top w:val="none" w:sz="0" w:space="0" w:color="000000"/>
-                <w:left w:val="none" w:sz="0" w:space="0" w:color="000000"/>
-                <w:right w:val="none" w:sz="0" w:space="0" w:color="000000"/>
-              </w:pBdr>
-              <w:spacing w:after="100" w:before="100" w:line="240"/>
-              <w:ind w:left="100" w:right="100" w:firstLine="0" w:firstLineChars="0"/>
-            </w:pPr>
-            <w:r xmlns:w="http://schemas.openxmlformats.org/wordprocessingml/2006/main" xmlns:wp="http://schemas.openxmlformats.org/drawingml/2006/wordprocessingDrawing" xmlns:r="http://schemas.openxmlformats.org/officeDocument/2006/relationships" xmlns:w14="http://schemas.microsoft.com/office/word/2010/wordml">
-              <w:rPr>
-                <w:rFonts w:ascii="Arial" w:hAnsi="Arial" w:eastAsia="Arial" w:cs="Arial"/>
-                <w:i w:val="false"/>
-                <w:b w:val="false"/>
-                <w:u w:val="none"/>
-                <w:sz w:val="22"/>
-                <w:szCs w:val="22"/>
-                <w:color w:val="000000"/>
-              </w:rPr>
-              <w:t xml:space="preserve">Proportion of women in managerial positions - 13th ICLS (%); /n Proportion of women in senior and middle management positions - 13th ICLS (%); /n Proportion of women in managerial positions - 19th ICLS (%); /n Proportion of women in senior and middle management positions - 19th ICLS (%)</w:t>
-            </w:r>
-          </w:p>
-        </w:tc>
-        <w:tc>
-          <w:tcPr>
-            <w:tcBorders>
-              <w:bottom w:val="single" w:sz="6" w:space="0" w:color="666666"/>
-              <w:top w:val="single" w:sz="6" w:space="0" w:color="666666"/>
-              <w:left w:val="none" w:sz="0" w:space="0" w:color="000000"/>
-              <w:right w:val="none" w:sz="0" w:space="0" w:color="000000"/>
-            </w:tcBorders>
-            <w:shd w:val="clear" w:color="auto" w:fill="FFFFFF"/>
-            <w:tcMar>
-              <w:top w:w="0" w:type="dxa"/>
-              <w:bottom w:w="0" w:type="dxa"/>
-              <w:left w:w="0" w:type="dxa"/>
-              <w:right w:w="0" w:type="dxa"/>
-            </w:tcMar>
-            <w:vAlign w:val="center"/>
-          </w:tcPr>
-          <w:p>
-            <w:pPr>
-              <w:pStyle w:val="Normal"/>
               <w:jc w:val="right"/>
               <w:pBdr>
                 <w:bottom w:val="none" w:sz="0" w:space="0" w:color="000000"/>
@@ -9436,50 +8204,6 @@
           <w:p>
             <w:pPr>
               <w:pStyle w:val="Normal"/>
-              <w:jc w:val="left"/>
-              <w:pBdr>
-                <w:bottom w:val="none" w:sz="0" w:space="0" w:color="000000"/>
-                <w:top w:val="none" w:sz="0" w:space="0" w:color="000000"/>
-                <w:left w:val="none" w:sz="0" w:space="0" w:color="000000"/>
-                <w:right w:val="none" w:sz="0" w:space="0" w:color="000000"/>
-              </w:pBdr>
-              <w:spacing w:after="100" w:before="100" w:line="240"/>
-              <w:ind w:left="100" w:right="100" w:firstLine="0" w:firstLineChars="0"/>
-            </w:pPr>
-            <w:r xmlns:w="http://schemas.openxmlformats.org/wordprocessingml/2006/main" xmlns:wp="http://schemas.openxmlformats.org/drawingml/2006/wordprocessingDrawing" xmlns:r="http://schemas.openxmlformats.org/officeDocument/2006/relationships" xmlns:w14="http://schemas.microsoft.com/office/word/2010/wordml">
-              <w:rPr>
-                <w:rFonts w:ascii="Arial" w:hAnsi="Arial" w:eastAsia="Arial" w:cs="Arial"/>
-                <w:i w:val="false"/>
-                <w:b w:val="false"/>
-                <w:u w:val="none"/>
-                <w:sz w:val="22"/>
-                <w:szCs w:val="22"/>
-                <w:color w:val="000000"/>
-              </w:rPr>
-              <w:t xml:space="preserve">Proportion of women who make their own informed decisions regarding sexual relations, contraceptive use and reproductive health care (% of women aged 15-49 years)</w:t>
-            </w:r>
-          </w:p>
-        </w:tc>
-        <w:tc>
-          <w:tcPr>
-            <w:tcBorders>
-              <w:bottom w:val="single" w:sz="6" w:space="0" w:color="666666"/>
-              <w:top w:val="single" w:sz="6" w:space="0" w:color="666666"/>
-              <w:left w:val="none" w:sz="0" w:space="0" w:color="000000"/>
-              <w:right w:val="none" w:sz="0" w:space="0" w:color="000000"/>
-            </w:tcBorders>
-            <w:shd w:val="clear" w:color="auto" w:fill="FFFFFF"/>
-            <w:tcMar>
-              <w:top w:w="0" w:type="dxa"/>
-              <w:bottom w:w="0" w:type="dxa"/>
-              <w:left w:w="0" w:type="dxa"/>
-              <w:right w:w="0" w:type="dxa"/>
-            </w:tcMar>
-            <w:vAlign w:val="center"/>
-          </w:tcPr>
-          <w:p>
-            <w:pPr>
-              <w:pStyle w:val="Normal"/>
               <w:jc w:val="right"/>
               <w:pBdr>
                 <w:bottom w:val="none" w:sz="0" w:space="0" w:color="000000"/>
@@ -9739,50 +8463,6 @@
           <w:p>
             <w:pPr>
               <w:pStyle w:val="Normal"/>
-              <w:jc w:val="left"/>
-              <w:pBdr>
-                <w:bottom w:val="none" w:sz="0" w:space="0" w:color="000000"/>
-                <w:top w:val="none" w:sz="0" w:space="0" w:color="000000"/>
-                <w:left w:val="none" w:sz="0" w:space="0" w:color="000000"/>
-                <w:right w:val="none" w:sz="0" w:space="0" w:color="000000"/>
-              </w:pBdr>
-              <w:spacing w:after="100" w:before="100" w:line="240"/>
-              <w:ind w:left="100" w:right="100" w:firstLine="0" w:firstLineChars="0"/>
-            </w:pPr>
-            <w:r xmlns:w="http://schemas.openxmlformats.org/wordprocessingml/2006/main" xmlns:wp="http://schemas.openxmlformats.org/drawingml/2006/wordprocessingDrawing" xmlns:r="http://schemas.openxmlformats.org/officeDocument/2006/relationships" xmlns:w14="http://schemas.microsoft.com/office/word/2010/wordml">
-              <w:rPr>
-                <w:rFonts w:ascii="Arial" w:hAnsi="Arial" w:eastAsia="Arial" w:cs="Arial"/>
-                <w:i w:val="false"/>
-                <w:b w:val="false"/>
-                <w:u w:val="none"/>
-                <w:sz w:val="22"/>
-                <w:szCs w:val="22"/>
-                <w:color w:val="000000"/>
-              </w:rPr>
-              <w:t xml:space="preserve">(S.1.C.1) Extent to which countries have laws and regulations that guarantee full and equal access to women and men aged 15 years and older to sexual and reproductive health care, information and education: Component 1: Maternity Care (%); /n (S.4.C.10) Extent to which countries have laws and regulations that guarantee full and equal access to women and men aged 15 years and older to sexual and reproductive health care, information and education: Component 10: HIV Counselling and Test Services; /n (S.4.C.11) Extent to which countries have laws and regulations that guarantee full and equal access to women and men aged 15 years and older to sexual and reproductive health care, information and education: Component 11: HIV Treatment and Care Services (%); /n (S.4.C.12) Extent to which countries have laws and regulations that guarantee full and equal access to women and men aged 15 years and older to sexual and reproductive health care, information and education: Component 12: HIV Confidentiality (%); /n (S.4.C.13) Extent to which countries have laws and regulations that guarantee full and equal access to women and men aged 15 years and older to sexual and reproductive health care, information and education: Component 13: HPV Vaccine (%); /n (S.1.C.2) Extent to which countries have laws and regulations that guarantee full and equal access to women and men aged 15 years and older to sexual and reproductive health care, information and education: Component 2: Life Saving Commodities (%); /n (S.1.C.3) Extent to which countries have laws and regulations that guarantee full and equal access to women and men aged 15 years and older to sexual and reproductive health care, information and education: Component 3: Abortion; /n (S.1.C.4) Extent to which countries have laws and regulations that guarantee full and equal access to women and men aged 15 years and older to sexual and reproductive health care, information and education: Component 4: Post-Abortion Care (%); /n (S.2.C.5) Extent to which countries have laws and regulations that guarantee full and equal access to women and men aged 15 years and older to sexual and reproductive health care, information and education: Component 5: Contraceptive Services (%); /n (S.2.C.6) Extent to which countries have laws and regulations that guarantee full and equal access to women and men aged 15 years and older to sexual and reproductive health care, information and education: Component 6: Contraceptive Consent (%); /n (S.2.C.7) Extent to which countries have laws and regulations that guarantee full and equal access to women and men aged 15 years and older to sexual and reproductive health care, information and education: Component 7: Emergency Contraception (%); /n (S.3.C.8) Extent to which countries have laws and regulations that guarantee full and equal access to women and men aged 15 years and older to sexual and reproductive health care, information and education: Component 8: Sexuality Education Curriculum Laws (%); /n (S.3.C.9) Extent to which countries have laws and regulations that guarantee full and equal access to women and men aged 15 years and older to sexual and reproductive health care, information and education: Component 9: Sexuality Education Curriculum Topics (%); /n (S.1) Extent to which countries have laws and regulations that guarantee full and equal access to women and men aged 15 years and older to sexual and reproductive health care, information and education: Section 1: Maternity Care (%); /n (S.2) Extent to which countries have laws and regulations that guarantee full and equal access to women and men aged 15 years and older to sexual and reproductive health care, information and education: Section 2: Contraceptive and Family Planning (%); /n (S.3) Extent to which countries have laws and regulations that guarantee full and equal access to women and men aged 15 years and older to sexual and reproductive health care, information and education: Section 3: Sexuality Education (%); /n (S.4) Extent to which countries have laws and regulations that guarantee full and equal access to women and men aged 15 years and older to sexual and reproductive health care, information and education: Section 4: HIV and HPV (%); /n Extent to which countries have laws and regulations that guarantee full and equal access to women and men aged 15 years and older to sexual and reproductive health care, information and education (%)</w:t>
-            </w:r>
-          </w:p>
-        </w:tc>
-        <w:tc>
-          <w:tcPr>
-            <w:tcBorders>
-              <w:bottom w:val="single" w:sz="6" w:space="0" w:color="666666"/>
-              <w:top w:val="single" w:sz="6" w:space="0" w:color="666666"/>
-              <w:left w:val="none" w:sz="0" w:space="0" w:color="000000"/>
-              <w:right w:val="none" w:sz="0" w:space="0" w:color="000000"/>
-            </w:tcBorders>
-            <w:shd w:val="clear" w:color="auto" w:fill="FFFFFF"/>
-            <w:tcMar>
-              <w:top w:w="0" w:type="dxa"/>
-              <w:bottom w:w="0" w:type="dxa"/>
-              <w:left w:w="0" w:type="dxa"/>
-              <w:right w:w="0" w:type="dxa"/>
-            </w:tcMar>
-            <w:vAlign w:val="center"/>
-          </w:tcPr>
-          <w:p>
-            <w:pPr>
-              <w:pStyle w:val="Normal"/>
               <w:jc w:val="right"/>
               <w:pBdr>
                 <w:bottom w:val="none" w:sz="0" w:space="0" w:color="000000"/>
@@ -10042,50 +8722,6 @@
           <w:p>
             <w:pPr>
               <w:pStyle w:val="Normal"/>
-              <w:jc w:val="left"/>
-              <w:pBdr>
-                <w:bottom w:val="none" w:sz="0" w:space="0" w:color="000000"/>
-                <w:top w:val="none" w:sz="0" w:space="0" w:color="000000"/>
-                <w:left w:val="none" w:sz="0" w:space="0" w:color="000000"/>
-                <w:right w:val="none" w:sz="0" w:space="0" w:color="000000"/>
-              </w:pBdr>
-              <w:spacing w:after="100" w:before="100" w:line="240"/>
-              <w:ind w:left="100" w:right="100" w:firstLine="0" w:firstLineChars="0"/>
-            </w:pPr>
-            <w:r xmlns:w="http://schemas.openxmlformats.org/wordprocessingml/2006/main" xmlns:wp="http://schemas.openxmlformats.org/drawingml/2006/wordprocessingDrawing" xmlns:r="http://schemas.openxmlformats.org/officeDocument/2006/relationships" xmlns:w14="http://schemas.microsoft.com/office/word/2010/wordml">
-              <w:rPr>
-                <w:rFonts w:ascii="Arial" w:hAnsi="Arial" w:eastAsia="Arial" w:cs="Arial"/>
-                <w:i w:val="false"/>
-                <w:b w:val="false"/>
-                <w:u w:val="none"/>
-                <w:sz w:val="22"/>
-                <w:szCs w:val="22"/>
-                <w:color w:val="000000"/>
-              </w:rPr>
-              <w:t xml:space="preserve">Share of women among owners or rights-bearers of agricultural land, by type of tenure (%); /n Proportion of total agricultural population with ownership or secure rights over agricultural land, by sex (%)</w:t>
-            </w:r>
-          </w:p>
-        </w:tc>
-        <w:tc>
-          <w:tcPr>
-            <w:tcBorders>
-              <w:bottom w:val="single" w:sz="6" w:space="0" w:color="666666"/>
-              <w:top w:val="single" w:sz="6" w:space="0" w:color="666666"/>
-              <w:left w:val="none" w:sz="0" w:space="0" w:color="000000"/>
-              <w:right w:val="none" w:sz="0" w:space="0" w:color="000000"/>
-            </w:tcBorders>
-            <w:shd w:val="clear" w:color="auto" w:fill="FFFFFF"/>
-            <w:tcMar>
-              <w:top w:w="0" w:type="dxa"/>
-              <w:bottom w:w="0" w:type="dxa"/>
-              <w:left w:w="0" w:type="dxa"/>
-              <w:right w:w="0" w:type="dxa"/>
-            </w:tcMar>
-            <w:vAlign w:val="center"/>
-          </w:tcPr>
-          <w:p>
-            <w:pPr>
-              <w:pStyle w:val="Normal"/>
               <w:jc w:val="right"/>
               <w:pBdr>
                 <w:bottom w:val="none" w:sz="0" w:space="0" w:color="000000"/>
@@ -10345,50 +8981,6 @@
           <w:p>
             <w:pPr>
               <w:pStyle w:val="Normal"/>
-              <w:jc w:val="left"/>
-              <w:pBdr>
-                <w:bottom w:val="none" w:sz="0" w:space="0" w:color="000000"/>
-                <w:top w:val="none" w:sz="0" w:space="0" w:color="000000"/>
-                <w:left w:val="none" w:sz="0" w:space="0" w:color="000000"/>
-                <w:right w:val="none" w:sz="0" w:space="0" w:color="000000"/>
-              </w:pBdr>
-              <w:spacing w:after="100" w:before="100" w:line="240"/>
-              <w:ind w:left="100" w:right="100" w:firstLine="0" w:firstLineChars="0"/>
-            </w:pPr>
-            <w:r xmlns:w="http://schemas.openxmlformats.org/wordprocessingml/2006/main" xmlns:wp="http://schemas.openxmlformats.org/drawingml/2006/wordprocessingDrawing" xmlns:r="http://schemas.openxmlformats.org/officeDocument/2006/relationships" xmlns:w14="http://schemas.microsoft.com/office/word/2010/wordml">
-              <w:rPr>
-                <w:rFonts w:ascii="Arial" w:hAnsi="Arial" w:eastAsia="Arial" w:cs="Arial"/>
-                <w:i w:val="false"/>
-                <w:b w:val="false"/>
-                <w:u w:val="none"/>
-                <w:sz w:val="22"/>
-                <w:szCs w:val="22"/>
-                <w:color w:val="000000"/>
-              </w:rPr>
-              <w:t xml:space="preserve">Degree to which the legal framework (including customary law) guarantees women’s equal rights to land ownership and/or control (1=No evidence to 6=Highest levels of guarantees)</w:t>
-            </w:r>
-          </w:p>
-        </w:tc>
-        <w:tc>
-          <w:tcPr>
-            <w:tcBorders>
-              <w:bottom w:val="single" w:sz="6" w:space="0" w:color="666666"/>
-              <w:top w:val="single" w:sz="6" w:space="0" w:color="666666"/>
-              <w:left w:val="none" w:sz="0" w:space="0" w:color="000000"/>
-              <w:right w:val="none" w:sz="0" w:space="0" w:color="000000"/>
-            </w:tcBorders>
-            <w:shd w:val="clear" w:color="auto" w:fill="FFFFFF"/>
-            <w:tcMar>
-              <w:top w:w="0" w:type="dxa"/>
-              <w:bottom w:w="0" w:type="dxa"/>
-              <w:left w:w="0" w:type="dxa"/>
-              <w:right w:w="0" w:type="dxa"/>
-            </w:tcMar>
-            <w:vAlign w:val="center"/>
-          </w:tcPr>
-          <w:p>
-            <w:pPr>
-              <w:pStyle w:val="Normal"/>
               <w:jc w:val="right"/>
               <w:pBdr>
                 <w:bottom w:val="none" w:sz="0" w:space="0" w:color="000000"/>
@@ -10648,50 +9240,6 @@
           <w:p>
             <w:pPr>
               <w:pStyle w:val="Normal"/>
-              <w:jc w:val="left"/>
-              <w:pBdr>
-                <w:bottom w:val="none" w:sz="0" w:space="0" w:color="000000"/>
-                <w:top w:val="none" w:sz="0" w:space="0" w:color="000000"/>
-                <w:left w:val="none" w:sz="0" w:space="0" w:color="000000"/>
-                <w:right w:val="none" w:sz="0" w:space="0" w:color="000000"/>
-              </w:pBdr>
-              <w:spacing w:after="100" w:before="100" w:line="240"/>
-              <w:ind w:left="100" w:right="100" w:firstLine="0" w:firstLineChars="0"/>
-            </w:pPr>
-            <w:r xmlns:w="http://schemas.openxmlformats.org/wordprocessingml/2006/main" xmlns:wp="http://schemas.openxmlformats.org/drawingml/2006/wordprocessingDrawing" xmlns:r="http://schemas.openxmlformats.org/officeDocument/2006/relationships" xmlns:w14="http://schemas.microsoft.com/office/word/2010/wordml">
-              <w:rPr>
-                <w:rFonts w:ascii="Arial" w:hAnsi="Arial" w:eastAsia="Arial" w:cs="Arial"/>
-                <w:i w:val="false"/>
-                <w:b w:val="false"/>
-                <w:u w:val="none"/>
-                <w:sz w:val="22"/>
-                <w:szCs w:val="22"/>
-                <w:color w:val="000000"/>
-              </w:rPr>
-              <w:t xml:space="preserve">Proportion of individuals who own a mobile telephone, by sex (%)</w:t>
-            </w:r>
-          </w:p>
-        </w:tc>
-        <w:tc>
-          <w:tcPr>
-            <w:tcBorders>
-              <w:bottom w:val="single" w:sz="6" w:space="0" w:color="666666"/>
-              <w:top w:val="single" w:sz="6" w:space="0" w:color="666666"/>
-              <w:left w:val="none" w:sz="0" w:space="0" w:color="000000"/>
-              <w:right w:val="none" w:sz="0" w:space="0" w:color="000000"/>
-            </w:tcBorders>
-            <w:shd w:val="clear" w:color="auto" w:fill="FFFFFF"/>
-            <w:tcMar>
-              <w:top w:w="0" w:type="dxa"/>
-              <w:bottom w:w="0" w:type="dxa"/>
-              <w:left w:w="0" w:type="dxa"/>
-              <w:right w:w="0" w:type="dxa"/>
-            </w:tcMar>
-            <w:vAlign w:val="center"/>
-          </w:tcPr>
-          <w:p>
-            <w:pPr>
-              <w:pStyle w:val="Normal"/>
               <w:jc w:val="right"/>
               <w:pBdr>
                 <w:bottom w:val="none" w:sz="0" w:space="0" w:color="000000"/>
@@ -10951,50 +9499,6 @@
           <w:p>
             <w:pPr>
               <w:pStyle w:val="Normal"/>
-              <w:jc w:val="left"/>
-              <w:pBdr>
-                <w:bottom w:val="none" w:sz="0" w:space="0" w:color="000000"/>
-                <w:top w:val="none" w:sz="0" w:space="0" w:color="000000"/>
-                <w:left w:val="none" w:sz="0" w:space="0" w:color="000000"/>
-                <w:right w:val="none" w:sz="0" w:space="0" w:color="000000"/>
-              </w:pBdr>
-              <w:spacing w:after="100" w:before="100" w:line="240"/>
-              <w:ind w:left="100" w:right="100" w:firstLine="0" w:firstLineChars="0"/>
-            </w:pPr>
-            <w:r xmlns:w="http://schemas.openxmlformats.org/wordprocessingml/2006/main" xmlns:wp="http://schemas.openxmlformats.org/drawingml/2006/wordprocessingDrawing" xmlns:r="http://schemas.openxmlformats.org/officeDocument/2006/relationships" xmlns:w14="http://schemas.microsoft.com/office/word/2010/wordml">
-              <w:rPr>
-                <w:rFonts w:ascii="Arial" w:hAnsi="Arial" w:eastAsia="Arial" w:cs="Arial"/>
-                <w:i w:val="false"/>
-                <w:b w:val="false"/>
-                <w:u w:val="none"/>
-                <w:sz w:val="22"/>
-                <w:szCs w:val="22"/>
-                <w:color w:val="000000"/>
-              </w:rPr>
-              <w:t xml:space="preserve">Proportion of countries with systems to track and make public allocations for gender equality and women's empowerment (%); /n Countries with systems to track and make public allocations for gender equality and women's empowerment (0 = does not meet the requirement; 1 = approached the requirement; 2  =  Fully meets requirement)</w:t>
-            </w:r>
-          </w:p>
-        </w:tc>
-        <w:tc>
-          <w:tcPr>
-            <w:tcBorders>
-              <w:bottom w:val="single" w:sz="6" w:space="0" w:color="666666"/>
-              <w:top w:val="single" w:sz="6" w:space="0" w:color="666666"/>
-              <w:left w:val="none" w:sz="0" w:space="0" w:color="000000"/>
-              <w:right w:val="none" w:sz="0" w:space="0" w:color="000000"/>
-            </w:tcBorders>
-            <w:shd w:val="clear" w:color="auto" w:fill="FFFFFF"/>
-            <w:tcMar>
-              <w:top w:w="0" w:type="dxa"/>
-              <w:bottom w:w="0" w:type="dxa"/>
-              <w:left w:w="0" w:type="dxa"/>
-              <w:right w:w="0" w:type="dxa"/>
-            </w:tcMar>
-            <w:vAlign w:val="center"/>
-          </w:tcPr>
-          <w:p>
-            <w:pPr>
-              <w:pStyle w:val="Normal"/>
               <w:jc w:val="right"/>
               <w:pBdr>
                 <w:bottom w:val="none" w:sz="0" w:space="0" w:color="000000"/>
@@ -11266,50 +9770,6 @@
           <w:p>
             <w:pPr>
               <w:pStyle w:val="Normal"/>
-              <w:jc w:val="left"/>
-              <w:pBdr>
-                <w:bottom w:val="none" w:sz="0" w:space="0" w:color="000000"/>
-                <w:top w:val="none" w:sz="0" w:space="0" w:color="000000"/>
-                <w:left w:val="none" w:sz="0" w:space="0" w:color="000000"/>
-                <w:right w:val="none" w:sz="0" w:space="0" w:color="000000"/>
-              </w:pBdr>
-              <w:spacing w:after="100" w:before="100" w:line="240"/>
-              <w:ind w:left="100" w:right="100" w:firstLine="0" w:firstLineChars="0"/>
-            </w:pPr>
-            <w:r xmlns:w="http://schemas.openxmlformats.org/wordprocessingml/2006/main" xmlns:wp="http://schemas.openxmlformats.org/drawingml/2006/wordprocessingDrawing" xmlns:r="http://schemas.openxmlformats.org/officeDocument/2006/relationships" xmlns:w14="http://schemas.microsoft.com/office/word/2010/wordml">
-              <w:rPr>
-                <w:rFonts w:ascii="Arial" w:hAnsi="Arial" w:eastAsia="Arial" w:cs="Arial"/>
-                <w:i w:val="false"/>
-                <w:b w:val="false"/>
-                <w:u w:val="none"/>
-                <w:sz w:val="22"/>
-                <w:szCs w:val="22"/>
-                <w:color w:val="000000"/>
-              </w:rPr>
-              <w:t xml:space="preserve">Proportion of informal employment, by sector and sex - 13th ICLS (%)</w:t>
-            </w:r>
-          </w:p>
-        </w:tc>
-        <w:tc>
-          <w:tcPr>
-            <w:tcBorders>
-              <w:bottom w:val="single" w:sz="6" w:space="0" w:color="666666"/>
-              <w:top w:val="single" w:sz="6" w:space="0" w:color="666666"/>
-              <w:left w:val="none" w:sz="0" w:space="0" w:color="000000"/>
-              <w:right w:val="none" w:sz="0" w:space="0" w:color="000000"/>
-            </w:tcBorders>
-            <w:shd w:val="clear" w:color="auto" w:fill="FFFFFF"/>
-            <w:tcMar>
-              <w:top w:w="0" w:type="dxa"/>
-              <w:bottom w:w="0" w:type="dxa"/>
-              <w:left w:w="0" w:type="dxa"/>
-              <w:right w:w="0" w:type="dxa"/>
-            </w:tcMar>
-            <w:vAlign w:val="center"/>
-          </w:tcPr>
-          <w:p>
-            <w:pPr>
-              <w:pStyle w:val="Normal"/>
               <w:jc w:val="right"/>
               <w:pBdr>
                 <w:bottom w:val="none" w:sz="0" w:space="0" w:color="000000"/>
@@ -11569,50 +10029,6 @@
           <w:p>
             <w:pPr>
               <w:pStyle w:val="Normal"/>
-              <w:jc w:val="left"/>
-              <w:pBdr>
-                <w:bottom w:val="none" w:sz="0" w:space="0" w:color="000000"/>
-                <w:top w:val="none" w:sz="0" w:space="0" w:color="000000"/>
-                <w:left w:val="none" w:sz="0" w:space="0" w:color="000000"/>
-                <w:right w:val="none" w:sz="0" w:space="0" w:color="000000"/>
-              </w:pBdr>
-              <w:spacing w:after="100" w:before="100" w:line="240"/>
-              <w:ind w:left="100" w:right="100" w:firstLine="0" w:firstLineChars="0"/>
-            </w:pPr>
-            <w:r xmlns:w="http://schemas.openxmlformats.org/wordprocessingml/2006/main" xmlns:wp="http://schemas.openxmlformats.org/drawingml/2006/wordprocessingDrawing" xmlns:r="http://schemas.openxmlformats.org/officeDocument/2006/relationships" xmlns:w14="http://schemas.microsoft.com/office/word/2010/wordml">
-              <w:rPr>
-                <w:rFonts w:ascii="Arial" w:hAnsi="Arial" w:eastAsia="Arial" w:cs="Arial"/>
-                <w:i w:val="false"/>
-                <w:b w:val="false"/>
-                <w:u w:val="none"/>
-                <w:sz w:val="22"/>
-                <w:szCs w:val="22"/>
-                <w:color w:val="000000"/>
-              </w:rPr>
-              <w:t xml:space="preserve">Average hourly earnings of employees by sex and occupation (local currency)</w:t>
-            </w:r>
-          </w:p>
-        </w:tc>
-        <w:tc>
-          <w:tcPr>
-            <w:tcBorders>
-              <w:bottom w:val="single" w:sz="6" w:space="0" w:color="666666"/>
-              <w:top w:val="single" w:sz="6" w:space="0" w:color="666666"/>
-              <w:left w:val="none" w:sz="0" w:space="0" w:color="000000"/>
-              <w:right w:val="none" w:sz="0" w:space="0" w:color="000000"/>
-            </w:tcBorders>
-            <w:shd w:val="clear" w:color="auto" w:fill="FFFFFF"/>
-            <w:tcMar>
-              <w:top w:w="0" w:type="dxa"/>
-              <w:bottom w:w="0" w:type="dxa"/>
-              <w:left w:w="0" w:type="dxa"/>
-              <w:right w:w="0" w:type="dxa"/>
-            </w:tcMar>
-            <w:vAlign w:val="center"/>
-          </w:tcPr>
-          <w:p>
-            <w:pPr>
-              <w:pStyle w:val="Normal"/>
               <w:jc w:val="right"/>
               <w:pBdr>
                 <w:bottom w:val="none" w:sz="0" w:space="0" w:color="000000"/>
@@ -11684,7 +10100,7 @@
       </w:tr>
       <w:tr>
         <w:trPr>
-          <w:trHeight w:val="617" w:hRule="auto"/>
+          <w:trHeight w:val="614" w:hRule="auto"/>
         </w:trPr>
         body36
         <w:tc>
@@ -11849,50 +10265,6 @@
                 <w:color w:val="000000"/>
               </w:rPr>
               <w:t xml:space="preserve">Unemployment rate, by sex, age and persons with disabilities</w:t>
-            </w:r>
-          </w:p>
-        </w:tc>
-        <w:tc>
-          <w:tcPr>
-            <w:tcBorders>
-              <w:bottom w:val="single" w:sz="6" w:space="0" w:color="666666"/>
-              <w:top w:val="single" w:sz="6" w:space="0" w:color="666666"/>
-              <w:left w:val="none" w:sz="0" w:space="0" w:color="000000"/>
-              <w:right w:val="none" w:sz="0" w:space="0" w:color="000000"/>
-            </w:tcBorders>
-            <w:shd w:val="clear" w:color="auto" w:fill="FFFFFF"/>
-            <w:tcMar>
-              <w:top w:w="0" w:type="dxa"/>
-              <w:bottom w:w="0" w:type="dxa"/>
-              <w:left w:w="0" w:type="dxa"/>
-              <w:right w:w="0" w:type="dxa"/>
-            </w:tcMar>
-            <w:vAlign w:val="center"/>
-          </w:tcPr>
-          <w:p>
-            <w:pPr>
-              <w:pStyle w:val="Normal"/>
-              <w:jc w:val="left"/>
-              <w:pBdr>
-                <w:bottom w:val="none" w:sz="0" w:space="0" w:color="000000"/>
-                <w:top w:val="none" w:sz="0" w:space="0" w:color="000000"/>
-                <w:left w:val="none" w:sz="0" w:space="0" w:color="000000"/>
-                <w:right w:val="none" w:sz="0" w:space="0" w:color="000000"/>
-              </w:pBdr>
-              <w:spacing w:after="100" w:before="100" w:line="240"/>
-              <w:ind w:left="100" w:right="100" w:firstLine="0" w:firstLineChars="0"/>
-            </w:pPr>
-            <w:r xmlns:w="http://schemas.openxmlformats.org/wordprocessingml/2006/main" xmlns:wp="http://schemas.openxmlformats.org/drawingml/2006/wordprocessingDrawing" xmlns:r="http://schemas.openxmlformats.org/officeDocument/2006/relationships" xmlns:w14="http://schemas.microsoft.com/office/word/2010/wordml">
-              <w:rPr>
-                <w:rFonts w:ascii="Arial" w:hAnsi="Arial" w:eastAsia="Arial" w:cs="Arial"/>
-                <w:i w:val="false"/>
-                <w:b w:val="false"/>
-                <w:u w:val="none"/>
-                <w:sz w:val="22"/>
-                <w:szCs w:val="22"/>
-                <w:color w:val="000000"/>
-              </w:rPr>
-              <w:t xml:space="preserve">Unemployment rate, by sex and age - 13th ICLS (%); /n Unemployment rate, by sex and disability - 13th ICLS (%); /n Unemployment rate, by sex and age - 19th ICLS (%); /n Unemployment rate, by sex and disability - 19th ICLS (%)</w:t>
             </w:r>
           </w:p>
         </w:tc>
@@ -12175,50 +10547,6 @@
           <w:p>
             <w:pPr>
               <w:pStyle w:val="Normal"/>
-              <w:jc w:val="left"/>
-              <w:pBdr>
-                <w:bottom w:val="none" w:sz="0" w:space="0" w:color="000000"/>
-                <w:top w:val="none" w:sz="0" w:space="0" w:color="000000"/>
-                <w:left w:val="none" w:sz="0" w:space="0" w:color="000000"/>
-                <w:right w:val="none" w:sz="0" w:space="0" w:color="000000"/>
-              </w:pBdr>
-              <w:spacing w:after="100" w:before="100" w:line="240"/>
-              <w:ind w:left="100" w:right="100" w:firstLine="0" w:firstLineChars="0"/>
-            </w:pPr>
-            <w:r xmlns:w="http://schemas.openxmlformats.org/wordprocessingml/2006/main" xmlns:wp="http://schemas.openxmlformats.org/drawingml/2006/wordprocessingDrawing" xmlns:r="http://schemas.openxmlformats.org/officeDocument/2006/relationships" xmlns:w14="http://schemas.microsoft.com/office/word/2010/wordml">
-              <w:rPr>
-                <w:rFonts w:ascii="Arial" w:hAnsi="Arial" w:eastAsia="Arial" w:cs="Arial"/>
-                <w:i w:val="false"/>
-                <w:b w:val="false"/>
-                <w:u w:val="none"/>
-                <w:sz w:val="22"/>
-                <w:szCs w:val="22"/>
-                <w:color w:val="000000"/>
-              </w:rPr>
-              <w:t xml:space="preserve">Proportion of children engaged in economic activity, by sex and age  (%); /n Proportion of children engaged in economic activity and household chores, by sex and age (%)</w:t>
-            </w:r>
-          </w:p>
-        </w:tc>
-        <w:tc>
-          <w:tcPr>
-            <w:tcBorders>
-              <w:bottom w:val="single" w:sz="6" w:space="0" w:color="666666"/>
-              <w:top w:val="single" w:sz="6" w:space="0" w:color="666666"/>
-              <w:left w:val="none" w:sz="0" w:space="0" w:color="000000"/>
-              <w:right w:val="none" w:sz="0" w:space="0" w:color="000000"/>
-            </w:tcBorders>
-            <w:shd w:val="clear" w:color="auto" w:fill="FFFFFF"/>
-            <w:tcMar>
-              <w:top w:w="0" w:type="dxa"/>
-              <w:bottom w:w="0" w:type="dxa"/>
-              <w:left w:w="0" w:type="dxa"/>
-              <w:right w:w="0" w:type="dxa"/>
-            </w:tcMar>
-            <w:vAlign w:val="center"/>
-          </w:tcPr>
-          <w:p>
-            <w:pPr>
-              <w:pStyle w:val="Normal"/>
               <w:jc w:val="right"/>
               <w:pBdr>
                 <w:bottom w:val="none" w:sz="0" w:space="0" w:color="000000"/>
@@ -12478,50 +10806,6 @@
           <w:p>
             <w:pPr>
               <w:pStyle w:val="Normal"/>
-              <w:jc w:val="left"/>
-              <w:pBdr>
-                <w:bottom w:val="none" w:sz="0" w:space="0" w:color="000000"/>
-                <w:top w:val="none" w:sz="0" w:space="0" w:color="000000"/>
-                <w:left w:val="none" w:sz="0" w:space="0" w:color="000000"/>
-                <w:right w:val="none" w:sz="0" w:space="0" w:color="000000"/>
-              </w:pBdr>
-              <w:spacing w:after="100" w:before="100" w:line="240"/>
-              <w:ind w:left="100" w:right="100" w:firstLine="0" w:firstLineChars="0"/>
-            </w:pPr>
-            <w:r xmlns:w="http://schemas.openxmlformats.org/wordprocessingml/2006/main" xmlns:wp="http://schemas.openxmlformats.org/drawingml/2006/wordprocessingDrawing" xmlns:r="http://schemas.openxmlformats.org/officeDocument/2006/relationships" xmlns:w14="http://schemas.microsoft.com/office/word/2010/wordml">
-              <w:rPr>
-                <w:rFonts w:ascii="Arial" w:hAnsi="Arial" w:eastAsia="Arial" w:cs="Arial"/>
-                <w:i w:val="false"/>
-                <w:b w:val="false"/>
-                <w:u w:val="none"/>
-                <w:sz w:val="22"/>
-                <w:szCs w:val="22"/>
-                <w:color w:val="000000"/>
-              </w:rPr>
-              <w:t xml:space="preserve">Non-fatal occupational injuries among employees, by sex and migrant status (per 100,000 employees); /n Fatal occupational injuries among employees, by sex and migrant status (per 100,000 employees)</w:t>
-            </w:r>
-          </w:p>
-        </w:tc>
-        <w:tc>
-          <w:tcPr>
-            <w:tcBorders>
-              <w:bottom w:val="single" w:sz="6" w:space="0" w:color="666666"/>
-              <w:top w:val="single" w:sz="6" w:space="0" w:color="666666"/>
-              <w:left w:val="none" w:sz="0" w:space="0" w:color="000000"/>
-              <w:right w:val="none" w:sz="0" w:space="0" w:color="000000"/>
-            </w:tcBorders>
-            <w:shd w:val="clear" w:color="auto" w:fill="FFFFFF"/>
-            <w:tcMar>
-              <w:top w:w="0" w:type="dxa"/>
-              <w:bottom w:w="0" w:type="dxa"/>
-              <w:left w:w="0" w:type="dxa"/>
-              <w:right w:w="0" w:type="dxa"/>
-            </w:tcMar>
-            <w:vAlign w:val="center"/>
-          </w:tcPr>
-          <w:p>
-            <w:pPr>
-              <w:pStyle w:val="Normal"/>
               <w:jc w:val="right"/>
               <w:pBdr>
                 <w:bottom w:val="none" w:sz="0" w:space="0" w:color="000000"/>
@@ -12781,50 +11065,6 @@
           <w:p>
             <w:pPr>
               <w:pStyle w:val="Normal"/>
-              <w:jc w:val="left"/>
-              <w:pBdr>
-                <w:bottom w:val="none" w:sz="0" w:space="0" w:color="000000"/>
-                <w:top w:val="none" w:sz="0" w:space="0" w:color="000000"/>
-                <w:left w:val="none" w:sz="0" w:space="0" w:color="000000"/>
-                <w:right w:val="none" w:sz="0" w:space="0" w:color="000000"/>
-              </w:pBdr>
-              <w:spacing w:after="100" w:before="100" w:line="240"/>
-              <w:ind w:left="100" w:right="100" w:firstLine="0" w:firstLineChars="0"/>
-            </w:pPr>
-            <w:r xmlns:w="http://schemas.openxmlformats.org/wordprocessingml/2006/main" xmlns:wp="http://schemas.openxmlformats.org/drawingml/2006/wordprocessingDrawing" xmlns:r="http://schemas.openxmlformats.org/officeDocument/2006/relationships" xmlns:w14="http://schemas.microsoft.com/office/word/2010/wordml">
-              <w:rPr>
-                <w:rFonts w:ascii="Arial" w:hAnsi="Arial" w:eastAsia="Arial" w:cs="Arial"/>
-                <w:i w:val="false"/>
-                <w:b w:val="false"/>
-                <w:u w:val="none"/>
-                <w:sz w:val="22"/>
-                <w:szCs w:val="22"/>
-                <w:color w:val="000000"/>
-              </w:rPr>
-              <w:t xml:space="preserve">Level of national compliance with labour rights (freedom of association and collective bargaining) based on International Labour Organization (ILO) textual sources and national legislation</w:t>
-            </w:r>
-          </w:p>
-        </w:tc>
-        <w:tc>
-          <w:tcPr>
-            <w:tcBorders>
-              <w:bottom w:val="single" w:sz="6" w:space="0" w:color="666666"/>
-              <w:top w:val="single" w:sz="6" w:space="0" w:color="666666"/>
-              <w:left w:val="none" w:sz="0" w:space="0" w:color="000000"/>
-              <w:right w:val="none" w:sz="0" w:space="0" w:color="000000"/>
-            </w:tcBorders>
-            <w:shd w:val="clear" w:color="auto" w:fill="FFFFFF"/>
-            <w:tcMar>
-              <w:top w:w="0" w:type="dxa"/>
-              <w:bottom w:w="0" w:type="dxa"/>
-              <w:left w:w="0" w:type="dxa"/>
-              <w:right w:w="0" w:type="dxa"/>
-            </w:tcMar>
-            <w:vAlign w:val="center"/>
-          </w:tcPr>
-          <w:p>
-            <w:pPr>
-              <w:pStyle w:val="Normal"/>
               <w:jc w:val="right"/>
               <w:pBdr>
                 <w:bottom w:val="none" w:sz="0" w:space="0" w:color="000000"/>
@@ -13095,50 +11335,6 @@
           <w:p>
             <w:pPr>
               <w:pStyle w:val="Normal"/>
-              <w:jc w:val="left"/>
-              <w:pBdr>
-                <w:bottom w:val="none" w:sz="0" w:space="0" w:color="000000"/>
-                <w:top w:val="none" w:sz="0" w:space="0" w:color="000000"/>
-                <w:left w:val="none" w:sz="0" w:space="0" w:color="000000"/>
-                <w:right w:val="none" w:sz="0" w:space="0" w:color="000000"/>
-              </w:pBdr>
-              <w:spacing w:after="100" w:before="100" w:line="240"/>
-              <w:ind w:left="100" w:right="100" w:firstLine="0" w:firstLineChars="0"/>
-            </w:pPr>
-            <w:r xmlns:w="http://schemas.openxmlformats.org/wordprocessingml/2006/main" xmlns:wp="http://schemas.openxmlformats.org/drawingml/2006/wordprocessingDrawing" xmlns:r="http://schemas.openxmlformats.org/officeDocument/2006/relationships" xmlns:w14="http://schemas.microsoft.com/office/word/2010/wordml">
-              <w:rPr>
-                <w:rFonts w:ascii="Arial" w:hAnsi="Arial" w:eastAsia="Arial" w:cs="Arial"/>
-                <w:i w:val="false"/>
-                <w:b w:val="false"/>
-                <w:u w:val="none"/>
-                <w:sz w:val="22"/>
-                <w:szCs w:val="22"/>
-                <w:color w:val="000000"/>
-              </w:rPr>
-              <w:t xml:space="preserve">Proportion of people living below 50 percent of median income (%)</w:t>
-            </w:r>
-          </w:p>
-        </w:tc>
-        <w:tc>
-          <w:tcPr>
-            <w:tcBorders>
-              <w:bottom w:val="single" w:sz="6" w:space="0" w:color="666666"/>
-              <w:top w:val="single" w:sz="6" w:space="0" w:color="666666"/>
-              <w:left w:val="none" w:sz="0" w:space="0" w:color="000000"/>
-              <w:right w:val="none" w:sz="0" w:space="0" w:color="000000"/>
-            </w:tcBorders>
-            <w:shd w:val="clear" w:color="auto" w:fill="FFFFFF"/>
-            <w:tcMar>
-              <w:top w:w="0" w:type="dxa"/>
-              <w:bottom w:w="0" w:type="dxa"/>
-              <w:left w:w="0" w:type="dxa"/>
-              <w:right w:w="0" w:type="dxa"/>
-            </w:tcMar>
-            <w:vAlign w:val="center"/>
-          </w:tcPr>
-          <w:p>
-            <w:pPr>
-              <w:pStyle w:val="Normal"/>
               <w:jc w:val="right"/>
               <w:pBdr>
                 <w:bottom w:val="none" w:sz="0" w:space="0" w:color="000000"/>
@@ -13410,50 +11606,6 @@
           <w:p>
             <w:pPr>
               <w:pStyle w:val="Normal"/>
-              <w:jc w:val="left"/>
-              <w:pBdr>
-                <w:bottom w:val="none" w:sz="0" w:space="0" w:color="000000"/>
-                <w:top w:val="none" w:sz="0" w:space="0" w:color="000000"/>
-                <w:left w:val="none" w:sz="0" w:space="0" w:color="000000"/>
-                <w:right w:val="none" w:sz="0" w:space="0" w:color="000000"/>
-              </w:pBdr>
-              <w:spacing w:after="100" w:before="100" w:line="240"/>
-              <w:ind w:left="100" w:right="100" w:firstLine="0" w:firstLineChars="0"/>
-            </w:pPr>
-            <w:r xmlns:w="http://schemas.openxmlformats.org/wordprocessingml/2006/main" xmlns:wp="http://schemas.openxmlformats.org/drawingml/2006/wordprocessingDrawing" xmlns:r="http://schemas.openxmlformats.org/officeDocument/2006/relationships" xmlns:w14="http://schemas.microsoft.com/office/word/2010/wordml">
-              <w:rPr>
-                <w:rFonts w:ascii="Arial" w:hAnsi="Arial" w:eastAsia="Arial" w:cs="Arial"/>
-                <w:i w:val="false"/>
-                <w:b w:val="false"/>
-                <w:u w:val="none"/>
-                <w:sz w:val="22"/>
-                <w:szCs w:val="22"/>
-                <w:color w:val="000000"/>
-              </w:rPr>
-              <w:t xml:space="preserve">Proportion of population that has convenient access to public transport (%)</w:t>
-            </w:r>
-          </w:p>
-        </w:tc>
-        <w:tc>
-          <w:tcPr>
-            <w:tcBorders>
-              <w:bottom w:val="single" w:sz="6" w:space="0" w:color="666666"/>
-              <w:top w:val="single" w:sz="6" w:space="0" w:color="666666"/>
-              <w:left w:val="none" w:sz="0" w:space="0" w:color="000000"/>
-              <w:right w:val="none" w:sz="0" w:space="0" w:color="000000"/>
-            </w:tcBorders>
-            <w:shd w:val="clear" w:color="auto" w:fill="FFFFFF"/>
-            <w:tcMar>
-              <w:top w:w="0" w:type="dxa"/>
-              <w:bottom w:w="0" w:type="dxa"/>
-              <w:left w:w="0" w:type="dxa"/>
-              <w:right w:w="0" w:type="dxa"/>
-            </w:tcMar>
-            <w:vAlign w:val="center"/>
-          </w:tcPr>
-          <w:p>
-            <w:pPr>
-              <w:pStyle w:val="Normal"/>
               <w:jc w:val="right"/>
               <w:pBdr>
                 <w:bottom w:val="none" w:sz="0" w:space="0" w:color="000000"/>
@@ -13713,50 +11865,6 @@
           <w:p>
             <w:pPr>
               <w:pStyle w:val="Normal"/>
-              <w:jc w:val="left"/>
-              <w:pBdr>
-                <w:bottom w:val="none" w:sz="0" w:space="0" w:color="000000"/>
-                <w:top w:val="none" w:sz="0" w:space="0" w:color="000000"/>
-                <w:left w:val="none" w:sz="0" w:space="0" w:color="000000"/>
-                <w:right w:val="none" w:sz="0" w:space="0" w:color="000000"/>
-              </w:pBdr>
-              <w:spacing w:after="100" w:before="100" w:line="240"/>
-              <w:ind w:left="100" w:right="100" w:firstLine="0" w:firstLineChars="0"/>
-            </w:pPr>
-            <w:r xmlns:w="http://schemas.openxmlformats.org/wordprocessingml/2006/main" xmlns:wp="http://schemas.openxmlformats.org/drawingml/2006/wordprocessingDrawing" xmlns:r="http://schemas.openxmlformats.org/officeDocument/2006/relationships" xmlns:w14="http://schemas.microsoft.com/office/word/2010/wordml">
-              <w:rPr>
-                <w:rFonts w:ascii="Arial" w:hAnsi="Arial" w:eastAsia="Arial" w:cs="Arial"/>
-                <w:i w:val="false"/>
-                <w:b w:val="false"/>
-                <w:u w:val="none"/>
-                <w:sz w:val="22"/>
-                <w:szCs w:val="22"/>
-                <w:color w:val="000000"/>
-              </w:rPr>
-              <w:t xml:space="preserve">Average share of the built-up area of cities that is open space for public use for all (%); /n Average share of urban population with convenient access to open public spaces (%)</w:t>
-            </w:r>
-          </w:p>
-        </w:tc>
-        <w:tc>
-          <w:tcPr>
-            <w:tcBorders>
-              <w:bottom w:val="single" w:sz="6" w:space="0" w:color="666666"/>
-              <w:top w:val="single" w:sz="6" w:space="0" w:color="666666"/>
-              <w:left w:val="none" w:sz="0" w:space="0" w:color="000000"/>
-              <w:right w:val="none" w:sz="0" w:space="0" w:color="000000"/>
-            </w:tcBorders>
-            <w:shd w:val="clear" w:color="auto" w:fill="FFFFFF"/>
-            <w:tcMar>
-              <w:top w:w="0" w:type="dxa"/>
-              <w:bottom w:w="0" w:type="dxa"/>
-              <w:left w:w="0" w:type="dxa"/>
-              <w:right w:w="0" w:type="dxa"/>
-            </w:tcMar>
-            <w:vAlign w:val="center"/>
-          </w:tcPr>
-          <w:p>
-            <w:pPr>
-              <w:pStyle w:val="Normal"/>
               <w:jc w:val="right"/>
               <w:pBdr>
                 <w:bottom w:val="none" w:sz="0" w:space="0" w:color="000000"/>
@@ -14016,50 +12124,6 @@
           <w:p>
             <w:pPr>
               <w:pStyle w:val="Normal"/>
-              <w:jc w:val="left"/>
-              <w:pBdr>
-                <w:bottom w:val="none" w:sz="0" w:space="0" w:color="000000"/>
-                <w:top w:val="none" w:sz="0" w:space="0" w:color="000000"/>
-                <w:left w:val="none" w:sz="0" w:space="0" w:color="000000"/>
-                <w:right w:val="none" w:sz="0" w:space="0" w:color="000000"/>
-              </w:pBdr>
-              <w:spacing w:after="100" w:before="100" w:line="240"/>
-              <w:ind w:left="100" w:right="100" w:firstLine="0" w:firstLineChars="0"/>
-            </w:pPr>
-            <w:r xmlns:w="http://schemas.openxmlformats.org/wordprocessingml/2006/main" xmlns:wp="http://schemas.openxmlformats.org/drawingml/2006/wordprocessingDrawing" xmlns:r="http://schemas.openxmlformats.org/officeDocument/2006/relationships" xmlns:w14="http://schemas.microsoft.com/office/word/2010/wordml">
-              <w:rPr>
-                <w:rFonts w:ascii="Arial" w:hAnsi="Arial" w:eastAsia="Arial" w:cs="Arial"/>
-                <w:i w:val="false"/>
-                <w:b w:val="false"/>
-                <w:u w:val="none"/>
-                <w:sz w:val="22"/>
-                <w:szCs w:val="22"/>
-                <w:color w:val="000000"/>
-              </w:rPr>
-              <w:t xml:space="preserve">Proportion of persons victim of non-sexual or sexual harassment, in the previous 12 months (%)</w:t>
-            </w:r>
-          </w:p>
-        </w:tc>
-        <w:tc>
-          <w:tcPr>
-            <w:tcBorders>
-              <w:bottom w:val="single" w:sz="6" w:space="0" w:color="666666"/>
-              <w:top w:val="single" w:sz="6" w:space="0" w:color="666666"/>
-              <w:left w:val="none" w:sz="0" w:space="0" w:color="000000"/>
-              <w:right w:val="none" w:sz="0" w:space="0" w:color="000000"/>
-            </w:tcBorders>
-            <w:shd w:val="clear" w:color="auto" w:fill="FFFFFF"/>
-            <w:tcMar>
-              <w:top w:w="0" w:type="dxa"/>
-              <w:bottom w:w="0" w:type="dxa"/>
-              <w:left w:w="0" w:type="dxa"/>
-              <w:right w:w="0" w:type="dxa"/>
-            </w:tcMar>
-            <w:vAlign w:val="center"/>
-          </w:tcPr>
-          <w:p>
-            <w:pPr>
-              <w:pStyle w:val="Normal"/>
               <w:jc w:val="right"/>
               <w:pBdr>
                 <w:bottom w:val="none" w:sz="0" w:space="0" w:color="000000"/>
@@ -14331,50 +12395,6 @@
           <w:p>
             <w:pPr>
               <w:pStyle w:val="Normal"/>
-              <w:jc w:val="left"/>
-              <w:pBdr>
-                <w:bottom w:val="none" w:sz="0" w:space="0" w:color="000000"/>
-                <w:top w:val="none" w:sz="0" w:space="0" w:color="000000"/>
-                <w:left w:val="none" w:sz="0" w:space="0" w:color="000000"/>
-                <w:right w:val="none" w:sz="0" w:space="0" w:color="000000"/>
-              </w:pBdr>
-              <w:spacing w:after="100" w:before="100" w:line="240"/>
-              <w:ind w:left="100" w:right="100" w:firstLine="0" w:firstLineChars="0"/>
-            </w:pPr>
-            <w:r xmlns:w="http://schemas.openxmlformats.org/wordprocessingml/2006/main" xmlns:wp="http://schemas.openxmlformats.org/drawingml/2006/wordprocessingDrawing" xmlns:r="http://schemas.openxmlformats.org/officeDocument/2006/relationships" xmlns:w14="http://schemas.microsoft.com/office/word/2010/wordml">
-              <w:rPr>
-                <w:rFonts w:ascii="Arial" w:hAnsi="Arial" w:eastAsia="Arial" w:cs="Arial"/>
-                <w:i w:val="false"/>
-                <w:b w:val="false"/>
-                <w:u w:val="none"/>
-                <w:sz w:val="22"/>
-                <w:szCs w:val="22"/>
-                <w:color w:val="000000"/>
-              </w:rPr>
-              <w:t xml:space="preserve">Number of victims of intentional homicide per 100,000 population, by sex (victims per 100,000 population); /n Number of victims of intentional homicide, by sex (number)</w:t>
-            </w:r>
-          </w:p>
-        </w:tc>
-        <w:tc>
-          <w:tcPr>
-            <w:tcBorders>
-              <w:bottom w:val="single" w:sz="6" w:space="0" w:color="666666"/>
-              <w:top w:val="single" w:sz="6" w:space="0" w:color="666666"/>
-              <w:left w:val="none" w:sz="0" w:space="0" w:color="000000"/>
-              <w:right w:val="none" w:sz="0" w:space="0" w:color="000000"/>
-            </w:tcBorders>
-            <w:shd w:val="clear" w:color="auto" w:fill="FFFFFF"/>
-            <w:tcMar>
-              <w:top w:w="0" w:type="dxa"/>
-              <w:bottom w:w="0" w:type="dxa"/>
-              <w:left w:w="0" w:type="dxa"/>
-              <w:right w:w="0" w:type="dxa"/>
-            </w:tcMar>
-            <w:vAlign w:val="center"/>
-          </w:tcPr>
-          <w:p>
-            <w:pPr>
-              <w:pStyle w:val="Normal"/>
               <w:jc w:val="right"/>
               <w:pBdr>
                 <w:bottom w:val="none" w:sz="0" w:space="0" w:color="000000"/>
@@ -14634,50 +12654,6 @@
           <w:p>
             <w:pPr>
               <w:pStyle w:val="Normal"/>
-              <w:jc w:val="left"/>
-              <w:pBdr>
-                <w:bottom w:val="none" w:sz="0" w:space="0" w:color="000000"/>
-                <w:top w:val="none" w:sz="0" w:space="0" w:color="000000"/>
-                <w:left w:val="none" w:sz="0" w:space="0" w:color="000000"/>
-                <w:right w:val="none" w:sz="0" w:space="0" w:color="000000"/>
-              </w:pBdr>
-              <w:spacing w:after="100" w:before="100" w:line="240"/>
-              <w:ind w:left="100" w:right="100" w:firstLine="0" w:firstLineChars="0"/>
-            </w:pPr>
-            <w:r xmlns:w="http://schemas.openxmlformats.org/wordprocessingml/2006/main" xmlns:wp="http://schemas.openxmlformats.org/drawingml/2006/wordprocessingDrawing" xmlns:r="http://schemas.openxmlformats.org/officeDocument/2006/relationships" xmlns:w14="http://schemas.microsoft.com/office/word/2010/wordml">
-              <w:rPr>
-                <w:rFonts w:ascii="Arial" w:hAnsi="Arial" w:eastAsia="Arial" w:cs="Arial"/>
-                <w:i w:val="false"/>
-                <w:b w:val="false"/>
-                <w:u w:val="none"/>
-                <w:sz w:val="22"/>
-                <w:szCs w:val="22"/>
-                <w:color w:val="000000"/>
-              </w:rPr>
-              <w:t xml:space="preserve">Number of conflict-related deaths (civilians), by sex, age and cause of death (Number); /n Number of total conflict-related deaths per 100,000 population (Per 100,000 population); /n Number of total conflict-related deaths, by sex, age and cause of death (Number); /n Number of conflict-related deaths (unknown), by sex, age and cause of death (Number); /n Number of conflict-related deaths (non-civilians), by sex, age and cause of death (Number); /n Conflict-related total death rate, by sex, age and cause of death (%)</w:t>
-            </w:r>
-          </w:p>
-        </w:tc>
-        <w:tc>
-          <w:tcPr>
-            <w:tcBorders>
-              <w:bottom w:val="single" w:sz="6" w:space="0" w:color="666666"/>
-              <w:top w:val="single" w:sz="6" w:space="0" w:color="666666"/>
-              <w:left w:val="none" w:sz="0" w:space="0" w:color="000000"/>
-              <w:right w:val="none" w:sz="0" w:space="0" w:color="000000"/>
-            </w:tcBorders>
-            <w:shd w:val="clear" w:color="auto" w:fill="FFFFFF"/>
-            <w:tcMar>
-              <w:top w:w="0" w:type="dxa"/>
-              <w:bottom w:w="0" w:type="dxa"/>
-              <w:left w:w="0" w:type="dxa"/>
-              <w:right w:w="0" w:type="dxa"/>
-            </w:tcMar>
-            <w:vAlign w:val="center"/>
-          </w:tcPr>
-          <w:p>
-            <w:pPr>
-              <w:pStyle w:val="Normal"/>
               <w:jc w:val="right"/>
               <w:pBdr>
                 <w:bottom w:val="none" w:sz="0" w:space="0" w:color="000000"/>
@@ -14937,50 +12913,6 @@
           <w:p>
             <w:pPr>
               <w:pStyle w:val="Normal"/>
-              <w:jc w:val="left"/>
-              <w:pBdr>
-                <w:bottom w:val="none" w:sz="0" w:space="0" w:color="000000"/>
-                <w:top w:val="none" w:sz="0" w:space="0" w:color="000000"/>
-                <w:left w:val="none" w:sz="0" w:space="0" w:color="000000"/>
-                <w:right w:val="none" w:sz="0" w:space="0" w:color="000000"/>
-              </w:pBdr>
-              <w:spacing w:after="100" w:before="100" w:line="240"/>
-              <w:ind w:left="100" w:right="100" w:firstLine="0" w:firstLineChars="0"/>
-            </w:pPr>
-            <w:r xmlns:w="http://schemas.openxmlformats.org/wordprocessingml/2006/main" xmlns:wp="http://schemas.openxmlformats.org/drawingml/2006/wordprocessingDrawing" xmlns:r="http://schemas.openxmlformats.org/officeDocument/2006/relationships" xmlns:w14="http://schemas.microsoft.com/office/word/2010/wordml">
-              <w:rPr>
-                <w:rFonts w:ascii="Arial" w:hAnsi="Arial" w:eastAsia="Arial" w:cs="Arial"/>
-                <w:i w:val="false"/>
-                <w:b w:val="false"/>
-                <w:u w:val="none"/>
-                <w:sz w:val="22"/>
-                <w:szCs w:val="22"/>
-                <w:color w:val="000000"/>
-              </w:rPr>
-              <w:t xml:space="preserve">Proportion of population subjected to robbery in the previous 12 months, by sex (%); /n Proportion of population subjected to sexual violence in the previous 12 months, by sex (%); /n Proportion of population subjected to physical violence in the previous 12 months, by sex (%); /n Proportion of population subjected to robbery in the previous 12 months, by sex (%); /n Proportion of population subjected to sexual violence in the previous 12 months, by sex (%); /n Proportion of population subjected to psychological violence in the previous 12 months, by sex (%); /n Proportion of population subjected to physical assault in the previous 12 months, by sex (%); /n Proportion of population subjected to sexual assault in the previous 12 months, by sex (%)</w:t>
-            </w:r>
-          </w:p>
-        </w:tc>
-        <w:tc>
-          <w:tcPr>
-            <w:tcBorders>
-              <w:bottom w:val="single" w:sz="6" w:space="0" w:color="666666"/>
-              <w:top w:val="single" w:sz="6" w:space="0" w:color="666666"/>
-              <w:left w:val="none" w:sz="0" w:space="0" w:color="000000"/>
-              <w:right w:val="none" w:sz="0" w:space="0" w:color="000000"/>
-            </w:tcBorders>
-            <w:shd w:val="clear" w:color="auto" w:fill="FFFFFF"/>
-            <w:tcMar>
-              <w:top w:w="0" w:type="dxa"/>
-              <w:bottom w:w="0" w:type="dxa"/>
-              <w:left w:w="0" w:type="dxa"/>
-              <w:right w:w="0" w:type="dxa"/>
-            </w:tcMar>
-            <w:vAlign w:val="center"/>
-          </w:tcPr>
-          <w:p>
-            <w:pPr>
-              <w:pStyle w:val="Normal"/>
               <w:jc w:val="right"/>
               <w:pBdr>
                 <w:bottom w:val="none" w:sz="0" w:space="0" w:color="000000"/>
@@ -15240,50 +13172,6 @@
           <w:p>
             <w:pPr>
               <w:pStyle w:val="Normal"/>
-              <w:jc w:val="left"/>
-              <w:pBdr>
-                <w:bottom w:val="none" w:sz="0" w:space="0" w:color="000000"/>
-                <w:top w:val="none" w:sz="0" w:space="0" w:color="000000"/>
-                <w:left w:val="none" w:sz="0" w:space="0" w:color="000000"/>
-                <w:right w:val="none" w:sz="0" w:space="0" w:color="000000"/>
-              </w:pBdr>
-              <w:spacing w:after="100" w:before="100" w:line="240"/>
-              <w:ind w:left="100" w:right="100" w:firstLine="0" w:firstLineChars="0"/>
-            </w:pPr>
-            <w:r xmlns:w="http://schemas.openxmlformats.org/wordprocessingml/2006/main" xmlns:wp="http://schemas.openxmlformats.org/drawingml/2006/wordprocessingDrawing" xmlns:r="http://schemas.openxmlformats.org/officeDocument/2006/relationships" xmlns:w14="http://schemas.microsoft.com/office/word/2010/wordml">
-              <w:rPr>
-                <w:rFonts w:ascii="Arial" w:hAnsi="Arial" w:eastAsia="Arial" w:cs="Arial"/>
-                <w:i w:val="false"/>
-                <w:b w:val="false"/>
-                <w:u w:val="none"/>
-                <w:sz w:val="22"/>
-                <w:szCs w:val="22"/>
-                <w:color w:val="000000"/>
-              </w:rPr>
-              <w:t xml:space="preserve">Detected victims of human trafficking for forced labour, servitude and slavery, by age and sex (number); /n Detected victims of human trafficking for other purposes, by age and sex (number); /n Detected victims of human trafficking for removal of organ, by age and sex (number); /n Detected victims of human trafficking for sexual exploitation, by age and sex (number); /n Detected victims of human trafficking, by age and sex (number); /n Detected victims of human trafficking for forced labour, servitude and slavery, by age and sex (per 100,000 population); /n Detected victims of human trafficking for other purposes, by age and sex (per 100,000 population); /n Detected victims of human trafficking for removal of organ, by age and sex (per 100,000 population); /n Detected victims of human trafficking for sexual exploitation, by age and sex (per 100,000 population); /n Detected victims of human trafficking, by age and sex (per 100,000 population)</w:t>
-            </w:r>
-          </w:p>
-        </w:tc>
-        <w:tc>
-          <w:tcPr>
-            <w:tcBorders>
-              <w:bottom w:val="single" w:sz="6" w:space="0" w:color="666666"/>
-              <w:top w:val="single" w:sz="6" w:space="0" w:color="666666"/>
-              <w:left w:val="none" w:sz="0" w:space="0" w:color="000000"/>
-              <w:right w:val="none" w:sz="0" w:space="0" w:color="000000"/>
-            </w:tcBorders>
-            <w:shd w:val="clear" w:color="auto" w:fill="FFFFFF"/>
-            <w:tcMar>
-              <w:top w:w="0" w:type="dxa"/>
-              <w:bottom w:w="0" w:type="dxa"/>
-              <w:left w:w="0" w:type="dxa"/>
-              <w:right w:w="0" w:type="dxa"/>
-            </w:tcMar>
-            <w:vAlign w:val="center"/>
-          </w:tcPr>
-          <w:p>
-            <w:pPr>
-              <w:pStyle w:val="Normal"/>
               <w:jc w:val="right"/>
               <w:pBdr>
                 <w:bottom w:val="none" w:sz="0" w:space="0" w:color="000000"/>
@@ -15543,50 +13431,6 @@
           <w:p>
             <w:pPr>
               <w:pStyle w:val="Normal"/>
-              <w:jc w:val="left"/>
-              <w:pBdr>
-                <w:bottom w:val="none" w:sz="0" w:space="0" w:color="000000"/>
-                <w:top w:val="none" w:sz="0" w:space="0" w:color="000000"/>
-                <w:left w:val="none" w:sz="0" w:space="0" w:color="000000"/>
-                <w:right w:val="none" w:sz="0" w:space="0" w:color="000000"/>
-              </w:pBdr>
-              <w:spacing w:after="100" w:before="100" w:line="240"/>
-              <w:ind w:left="100" w:right="100" w:firstLine="0" w:firstLineChars="0"/>
-            </w:pPr>
-            <w:r xmlns:w="http://schemas.openxmlformats.org/wordprocessingml/2006/main" xmlns:wp="http://schemas.openxmlformats.org/drawingml/2006/wordprocessingDrawing" xmlns:r="http://schemas.openxmlformats.org/officeDocument/2006/relationships" xmlns:w14="http://schemas.microsoft.com/office/word/2010/wordml">
-              <w:rPr>
-                <w:rFonts w:ascii="Arial" w:hAnsi="Arial" w:eastAsia="Arial" w:cs="Arial"/>
-                <w:i w:val="false"/>
-                <w:b w:val="false"/>
-                <w:u w:val="none"/>
-                <w:sz w:val="22"/>
-                <w:szCs w:val="22"/>
-                <w:color w:val="000000"/>
-              </w:rPr>
-              <w:t xml:space="preserve">Proportion of population aged 18-29 years who experienced sexual violence by age 18, by sex (% of population aged 18-29)</w:t>
-            </w:r>
-          </w:p>
-        </w:tc>
-        <w:tc>
-          <w:tcPr>
-            <w:tcBorders>
-              <w:bottom w:val="single" w:sz="6" w:space="0" w:color="666666"/>
-              <w:top w:val="single" w:sz="6" w:space="0" w:color="666666"/>
-              <w:left w:val="none" w:sz="0" w:space="0" w:color="000000"/>
-              <w:right w:val="none" w:sz="0" w:space="0" w:color="000000"/>
-            </w:tcBorders>
-            <w:shd w:val="clear" w:color="auto" w:fill="FFFFFF"/>
-            <w:tcMar>
-              <w:top w:w="0" w:type="dxa"/>
-              <w:bottom w:w="0" w:type="dxa"/>
-              <w:left w:w="0" w:type="dxa"/>
-              <w:right w:w="0" w:type="dxa"/>
-            </w:tcMar>
-            <w:vAlign w:val="center"/>
-          </w:tcPr>
-          <w:p>
-            <w:pPr>
-              <w:pStyle w:val="Normal"/>
               <w:jc w:val="right"/>
               <w:pBdr>
                 <w:bottom w:val="none" w:sz="0" w:space="0" w:color="000000"/>
@@ -15846,50 +13690,6 @@
           <w:p>
             <w:pPr>
               <w:pStyle w:val="Normal"/>
-              <w:jc w:val="left"/>
-              <w:pBdr>
-                <w:bottom w:val="none" w:sz="0" w:space="0" w:color="000000"/>
-                <w:top w:val="none" w:sz="0" w:space="0" w:color="000000"/>
-                <w:left w:val="none" w:sz="0" w:space="0" w:color="000000"/>
-                <w:right w:val="none" w:sz="0" w:space="0" w:color="000000"/>
-              </w:pBdr>
-              <w:spacing w:after="100" w:before="100" w:line="240"/>
-              <w:ind w:left="100" w:right="100" w:firstLine="0" w:firstLineChars="0"/>
-            </w:pPr>
-            <w:r xmlns:w="http://schemas.openxmlformats.org/wordprocessingml/2006/main" xmlns:wp="http://schemas.openxmlformats.org/drawingml/2006/wordprocessingDrawing" xmlns:r="http://schemas.openxmlformats.org/officeDocument/2006/relationships" xmlns:w14="http://schemas.microsoft.com/office/word/2010/wordml">
-              <w:rPr>
-                <w:rFonts w:ascii="Arial" w:hAnsi="Arial" w:eastAsia="Arial" w:cs="Arial"/>
-                <w:i w:val="false"/>
-                <w:b w:val="false"/>
-                <w:u w:val="none"/>
-                <w:sz w:val="22"/>
-                <w:szCs w:val="22"/>
-                <w:color w:val="000000"/>
-              </w:rPr>
-              <w:t xml:space="preserve">Number of chairs of permanent committees, by age sex and focus of the committee, Joint Committees; /n Ratio for female members of parliaments (Ratio of the proportion of women in parliament in the proportion of women in the national population with the age of eligibility as a lower bound boundary), Lower Chamber or Unicameral; /n Number of speakers in parliament, by age and sex , Lower Chamber or Unicameral; /n Number of chairs of permanent committees, by age sex and focus of the committee, Lower Chamber or Unicameral; /n Ratio for female members of parliaments (Ratio of the proportion of women in parliament in the proportion of women in the national population with the age of eligibility as a lower bound boundary), Upper Chamber; /n Number of speakers in parliament, by age and sex, Upper Chamber; /n Number of chairs of permanent committees, by age sex and focus of the committee, Upper Chamber; /n Ratio of young members in parliament (Ratio of the proportion of young members in parliament (age 45 or below) in the proportion of the national population (age 45 or below) with the age of eligibility as a lower bound boundary), Lower Chamber or Unicameral; /n Proportion of youth in parliament (age 45 or below), Lower Chamber or Unicameral (%); /n Number of youth in parliament (age 45 or below), Lower Chamber or Unicameral (Number); /n Ratio of young members in parliament (Ratio of the proportion of young members in parliament (age 45 or below) in the proportion of the national population (age 45 or below) with the age of eligibility as a lower bound boundary), Upper Chamber; /n Proportion of youth in parliament (age 45 or below), Upper Chamber (%); /n Number of youth in parliament (age 45 or below), Upper Chamber (Number); /n Proportions of positions in the public service compared to national distributions (ratio); /n Proportions of positions in the judiciary compared to national distributions (ratio); /n Proportions of positions in the judiciary compared to national distributions, Higher Courts (ratio); /n Proportions of positions in the judiciary compared to national distributions, Lower Courts (ratio); /n Proportions of positions in the judiciary compared to national distributions, Constitutional Court (ratio); /n Ratio for female members of parliaments (Ratio of the proportion of women in parliament in the proportion of women in the national population with the age of eligibility as a lower bound boundary), Lower Chamber or Unicameral</w:t>
-            </w:r>
-          </w:p>
-        </w:tc>
-        <w:tc>
-          <w:tcPr>
-            <w:tcBorders>
-              <w:bottom w:val="single" w:sz="6" w:space="0" w:color="666666"/>
-              <w:top w:val="single" w:sz="6" w:space="0" w:color="666666"/>
-              <w:left w:val="none" w:sz="0" w:space="0" w:color="000000"/>
-              <w:right w:val="none" w:sz="0" w:space="0" w:color="000000"/>
-            </w:tcBorders>
-            <w:shd w:val="clear" w:color="auto" w:fill="FFFFFF"/>
-            <w:tcMar>
-              <w:top w:w="0" w:type="dxa"/>
-              <w:bottom w:w="0" w:type="dxa"/>
-              <w:left w:w="0" w:type="dxa"/>
-              <w:right w:w="0" w:type="dxa"/>
-            </w:tcMar>
-            <w:vAlign w:val="center"/>
-          </w:tcPr>
-          <w:p>
-            <w:pPr>
-              <w:pStyle w:val="Normal"/>
               <w:jc w:val="right"/>
               <w:pBdr>
                 <w:bottom w:val="none" w:sz="0" w:space="0" w:color="000000"/>
@@ -16149,50 +13949,6 @@
           <w:p>
             <w:pPr>
               <w:pStyle w:val="Normal"/>
-              <w:jc w:val="left"/>
-              <w:pBdr>
-                <w:bottom w:val="none" w:sz="0" w:space="0" w:color="000000"/>
-                <w:top w:val="none" w:sz="0" w:space="0" w:color="000000"/>
-                <w:left w:val="none" w:sz="0" w:space="0" w:color="000000"/>
-                <w:right w:val="none" w:sz="0" w:space="0" w:color="000000"/>
-              </w:pBdr>
-              <w:spacing w:after="100" w:before="100" w:line="240"/>
-              <w:ind w:left="100" w:right="100" w:firstLine="0" w:firstLineChars="0"/>
-            </w:pPr>
-            <w:r xmlns:w="http://schemas.openxmlformats.org/wordprocessingml/2006/main" xmlns:wp="http://schemas.openxmlformats.org/drawingml/2006/wordprocessingDrawing" xmlns:r="http://schemas.openxmlformats.org/officeDocument/2006/relationships" xmlns:w14="http://schemas.microsoft.com/office/word/2010/wordml">
-              <w:rPr>
-                <w:rFonts w:ascii="Arial" w:hAnsi="Arial" w:eastAsia="Arial" w:cs="Arial"/>
-                <w:i w:val="false"/>
-                <w:b w:val="false"/>
-                <w:u w:val="none"/>
-                <w:sz w:val="22"/>
-                <w:szCs w:val="22"/>
-                <w:color w:val="000000"/>
-              </w:rPr>
-              <w:t xml:space="preserve">Proportion of population who believe decision-making is inclusive and responsive (%); /n Proportion of population who believe decision-making is inclusive (%); /n Proportion of population who believe decision-making is responsive (%)</w:t>
-            </w:r>
-          </w:p>
-        </w:tc>
-        <w:tc>
-          <w:tcPr>
-            <w:tcBorders>
-              <w:bottom w:val="single" w:sz="12" w:space="0" w:color="666666"/>
-              <w:top w:val="single" w:sz="6" w:space="0" w:color="666666"/>
-              <w:left w:val="none" w:sz="0" w:space="0" w:color="000000"/>
-              <w:right w:val="none" w:sz="0" w:space="0" w:color="000000"/>
-            </w:tcBorders>
-            <w:shd w:val="clear" w:color="auto" w:fill="FFFFFF"/>
-            <w:tcMar>
-              <w:top w:w="0" w:type="dxa"/>
-              <w:bottom w:w="0" w:type="dxa"/>
-              <w:left w:w="0" w:type="dxa"/>
-              <w:right w:w="0" w:type="dxa"/>
-            </w:tcMar>
-            <w:vAlign w:val="center"/>
-          </w:tcPr>
-          <w:p>
-            <w:pPr>
-              <w:pStyle w:val="Normal"/>
               <w:jc w:val="right"/>
               <w:pBdr>
                 <w:bottom w:val="none" w:sz="0" w:space="0" w:color="000000"/>
@@ -16269,7 +14025,7 @@
         footer 1
         <w:tc>
           <w:tcPr>
-            <w:gridSpan w:val="7"/>
+            <w:gridSpan w:val="6"/>
             <w:tcBorders>
               <w:bottom w:val="none" w:sz="0" w:space="0" w:color="FFFFFF"/>
               <w:top w:val="single" w:sz="12" w:space="0" w:color="666666"/>

</xml_diff>